<commit_message>
Update FIT PLATTER  Website Specifications.docx
</commit_message>
<xml_diff>
--- a/FIT PLATTER  Website Specifications.docx
+++ b/FIT PLATTER  Website Specifications.docx
@@ -50,7 +50,7 @@
         </w:rPr>
       </w:pPr>
     </w:p>
-    <w:p xmlns:wp14="http://schemas.microsoft.com/office/word/2010/wordml" wp14:paraId="48AF6BE4" wp14:textId="0176FC0C">
+    <w:p xmlns:wp14="http://schemas.microsoft.com/office/word/2010/wordml" wp14:paraId="0AC1C91E" wp14:textId="4EBFCD97">
       <w:pPr>
         <w:spacing w:line="360" w:lineRule="auto"/>
         <w:jc w:val="center"/>
@@ -121,38 +121,6 @@
         </w:rPr>
         <w:t xml:space="preserve"> Website Specifications</w:t>
       </w:r>
-    </w:p>
-    <w:p xmlns:wp14="http://schemas.microsoft.com/office/word/2010/wordml" wp14:paraId="1B5474BC" wp14:textId="5DB154F4">
-      <w:pPr>
-        <w:spacing w:line="360" w:lineRule="auto"/>
-        <w:jc w:val="left"/>
-        <w:rPr>
-          <w:rFonts w:ascii="Calibri Light" w:hAnsi="Calibri Light" w:eastAsia="Calibri Light" w:cs="Calibri Light" w:asciiTheme="majorAscii" w:hAnsiTheme="majorAscii" w:eastAsiaTheme="majorAscii" w:cstheme="majorAscii"/>
-          <w:b w:val="1"/>
-          <w:bCs w:val="1"/>
-          <w:i w:val="0"/>
-          <w:iCs w:val="0"/>
-          <w:sz w:val="24"/>
-          <w:szCs w:val="24"/>
-          <w:u w:val="none"/>
-        </w:rPr>
-      </w:pPr>
-    </w:p>
-    <w:p xmlns:wp14="http://schemas.microsoft.com/office/word/2010/wordml" wp14:paraId="0AC1C91E" wp14:textId="3E1E629C">
-      <w:pPr>
-        <w:spacing w:line="360" w:lineRule="auto"/>
-        <w:jc w:val="left"/>
-        <w:rPr>
-          <w:rFonts w:ascii="Calibri Light" w:hAnsi="Calibri Light" w:eastAsia="Calibri Light" w:cs="Calibri Light" w:asciiTheme="majorAscii" w:hAnsiTheme="majorAscii" w:eastAsiaTheme="majorAscii" w:cstheme="majorAscii"/>
-          <w:b w:val="1"/>
-          <w:bCs w:val="1"/>
-          <w:i w:val="0"/>
-          <w:iCs w:val="0"/>
-          <w:sz w:val="24"/>
-          <w:szCs w:val="24"/>
-          <w:u w:val="none"/>
-        </w:rPr>
-      </w:pPr>
     </w:p>
     <w:p xmlns:wp14="http://schemas.microsoft.com/office/word/2010/wordml" wp14:paraId="2AC1E000" wp14:textId="4AE60122">
       <w:pPr>
@@ -649,7 +617,7 @@
           <w:szCs w:val="32"/>
           <w:u w:val="none"/>
         </w:rPr>
-        <w:t>The "FIT PLATTER" website is a sports-focused meal delivery platform that aims to p</w:t>
+        <w:t>"</w:t>
       </w:r>
       <w:r>
         <w:rPr>
@@ -662,7 +630,7 @@
           <w:szCs w:val="32"/>
           <w:u w:val="none"/>
         </w:rPr>
-        <w:t xml:space="preserve">rovide </w:t>
+        <w:t>FIT PLATTER</w:t>
       </w:r>
       <w:r>
         <w:rPr>
@@ -675,8 +643,812 @@
           <w:szCs w:val="32"/>
           <w:u w:val="none"/>
         </w:rPr>
-        <w:t>personalized sports dishes to customers based on their physical information and preferences. The website serves as a user-friendly interface for both customers and administrators. It includes features for registration, login, meal recommendations, order management, and payment processing.</w:t>
-      </w:r>
+        <w:t xml:space="preserve">" is a sports-centric meal delivery platform designed to </w:t>
+      </w:r>
+      <w:r>
+        <w:rPr>
+          <w:rFonts w:ascii="Calibri" w:hAnsi="Calibri" w:eastAsia="Calibri" w:cs="Calibri" w:asciiTheme="minorAscii" w:hAnsiTheme="minorAscii" w:eastAsiaTheme="minorAscii" w:cstheme="minorAscii"/>
+          <w:b w:val="0"/>
+          <w:bCs w:val="0"/>
+          <w:i w:val="0"/>
+          <w:iCs w:val="0"/>
+          <w:sz w:val="32"/>
+          <w:szCs w:val="32"/>
+          <w:u w:val="none"/>
+        </w:rPr>
+        <w:t>provide</w:t>
+      </w:r>
+      <w:r>
+        <w:rPr>
+          <w:rFonts w:ascii="Calibri" w:hAnsi="Calibri" w:eastAsia="Calibri" w:cs="Calibri" w:asciiTheme="minorAscii" w:hAnsiTheme="minorAscii" w:eastAsiaTheme="minorAscii" w:cstheme="minorAscii"/>
+          <w:b w:val="0"/>
+          <w:bCs w:val="0"/>
+          <w:i w:val="0"/>
+          <w:iCs w:val="0"/>
+          <w:sz w:val="32"/>
+          <w:szCs w:val="32"/>
+          <w:u w:val="none"/>
+        </w:rPr>
+        <w:t xml:space="preserve"> personalized and nutritionally optimized meals to customers based on their individual fitness goals, physical attributes, and dietary preferences.</w:t>
+      </w:r>
+    </w:p>
+    <w:p>
+      <w:pPr>
+        <w:pStyle w:val="Normal"/>
+        <w:spacing w:before="20" w:beforeAutospacing="off" w:line="360" w:lineRule="auto"/>
+        <w:jc w:val="center"/>
+        <w:rPr>
+          <w:rFonts w:ascii="Calibri" w:hAnsi="Calibri" w:eastAsia="Calibri" w:cs="Calibri"/>
+          <w:b w:val="1"/>
+          <w:bCs w:val="1"/>
+          <w:i w:val="0"/>
+          <w:iCs w:val="0"/>
+          <w:sz w:val="32"/>
+          <w:szCs w:val="32"/>
+          <w:u w:val="none"/>
+        </w:rPr>
+      </w:pPr>
+      <w:r>
+        <w:rPr>
+          <w:rFonts w:ascii="Calibri" w:hAnsi="Calibri" w:eastAsia="Calibri" w:cs="Calibri"/>
+          <w:b w:val="1"/>
+          <w:bCs w:val="1"/>
+          <w:i w:val="0"/>
+          <w:iCs w:val="0"/>
+          <w:sz w:val="32"/>
+          <w:szCs w:val="32"/>
+          <w:u w:val="none"/>
+        </w:rPr>
+        <w:t>OBJECTIVES</w:t>
+      </w:r>
+    </w:p>
+    <w:p>
+      <w:pPr>
+        <w:pStyle w:val="Normal"/>
+        <w:spacing w:line="360" w:lineRule="auto"/>
+        <w:jc w:val="both"/>
+        <w:rPr>
+          <w:rFonts w:ascii="Calibri" w:hAnsi="Calibri" w:eastAsia="Calibri" w:cs="Calibri" w:asciiTheme="minorAscii" w:hAnsiTheme="minorAscii" w:eastAsiaTheme="minorAscii" w:cstheme="minorAscii"/>
+          <w:b w:val="1"/>
+          <w:bCs w:val="1"/>
+          <w:i w:val="0"/>
+          <w:iCs w:val="0"/>
+          <w:sz w:val="32"/>
+          <w:szCs w:val="32"/>
+          <w:u w:val="none"/>
+        </w:rPr>
+      </w:pPr>
+      <w:r>
+        <w:rPr>
+          <w:rFonts w:ascii="Calibri" w:hAnsi="Calibri" w:eastAsia="Calibri" w:cs="Calibri" w:asciiTheme="minorAscii" w:hAnsiTheme="minorAscii" w:eastAsiaTheme="minorAscii" w:cstheme="minorAscii"/>
+          <w:b w:val="0"/>
+          <w:bCs w:val="0"/>
+          <w:i w:val="0"/>
+          <w:iCs w:val="0"/>
+          <w:sz w:val="32"/>
+          <w:szCs w:val="32"/>
+          <w:u w:val="none"/>
+        </w:rPr>
+        <w:t xml:space="preserve">The primary </w:t>
+      </w:r>
+      <w:r>
+        <w:rPr>
+          <w:rFonts w:ascii="Calibri" w:hAnsi="Calibri" w:eastAsia="Calibri" w:cs="Calibri" w:asciiTheme="minorAscii" w:hAnsiTheme="minorAscii" w:eastAsiaTheme="minorAscii" w:cstheme="minorAscii"/>
+          <w:b w:val="0"/>
+          <w:bCs w:val="0"/>
+          <w:i w:val="0"/>
+          <w:iCs w:val="0"/>
+          <w:sz w:val="32"/>
+          <w:szCs w:val="32"/>
+          <w:u w:val="none"/>
+        </w:rPr>
+        <w:t>objectives</w:t>
+      </w:r>
+      <w:r>
+        <w:rPr>
+          <w:rFonts w:ascii="Calibri" w:hAnsi="Calibri" w:eastAsia="Calibri" w:cs="Calibri" w:asciiTheme="minorAscii" w:hAnsiTheme="minorAscii" w:eastAsiaTheme="minorAscii" w:cstheme="minorAscii"/>
+          <w:b w:val="0"/>
+          <w:bCs w:val="0"/>
+          <w:i w:val="0"/>
+          <w:iCs w:val="0"/>
+          <w:sz w:val="32"/>
+          <w:szCs w:val="32"/>
+          <w:u w:val="none"/>
+        </w:rPr>
+        <w:t xml:space="preserve"> of the Fit Platter website are:</w:t>
+      </w:r>
+    </w:p>
+    <w:p>
+      <w:pPr>
+        <w:pStyle w:val="Normal"/>
+        <w:spacing w:line="360" w:lineRule="auto"/>
+        <w:jc w:val="both"/>
+        <w:rPr>
+          <w:b w:val="1"/>
+          <w:bCs w:val="1"/>
+          <w:color w:val="4471C4" w:themeColor="accent1" w:themeTint="FF" w:themeShade="FF"/>
+          <w:sz w:val="28"/>
+          <w:szCs w:val="28"/>
+        </w:rPr>
+      </w:pPr>
+      <w:r>
+        <w:rPr>
+          <w:b w:val="1"/>
+          <w:bCs w:val="1"/>
+          <w:color w:val="4471C4"/>
+          <w:sz w:val="28"/>
+          <w:szCs w:val="28"/>
+        </w:rPr>
+        <w:t>Customer Registration and Authentication:</w:t>
+      </w:r>
+    </w:p>
+    <w:p>
+      <w:pPr>
+        <w:pStyle w:val="ListParagraph"/>
+        <w:numPr>
+          <w:ilvl w:val="0"/>
+          <w:numId w:val="2"/>
+        </w:numPr>
+        <w:spacing w:line="360" w:lineRule="auto"/>
+        <w:ind/>
+        <w:jc w:val="left"/>
+        <w:rPr>
+          <w:b w:val="0"/>
+          <w:bCs w:val="0"/>
+          <w:color w:val="000000" w:themeColor="text1" w:themeTint="FF" w:themeShade="FF"/>
+          <w:sz w:val="28"/>
+          <w:szCs w:val="28"/>
+        </w:rPr>
+      </w:pPr>
+      <w:r>
+        <w:rPr>
+          <w:b w:val="0"/>
+          <w:bCs w:val="0"/>
+          <w:color w:val="000000" w:themeColor="text1" w:themeTint="FF" w:themeShade="FF"/>
+          <w:sz w:val="28"/>
+          <w:szCs w:val="28"/>
+        </w:rPr>
+        <w:t xml:space="preserve">Allow new customers to register by </w:t>
+      </w:r>
+      <w:r>
+        <w:rPr>
+          <w:b w:val="0"/>
+          <w:bCs w:val="0"/>
+          <w:color w:val="000000" w:themeColor="text1" w:themeTint="FF" w:themeShade="FF"/>
+          <w:sz w:val="28"/>
+          <w:szCs w:val="28"/>
+        </w:rPr>
+        <w:t>providing</w:t>
+      </w:r>
+      <w:r>
+        <w:rPr>
+          <w:b w:val="0"/>
+          <w:bCs w:val="0"/>
+          <w:color w:val="000000" w:themeColor="text1" w:themeTint="FF" w:themeShade="FF"/>
+          <w:sz w:val="28"/>
+          <w:szCs w:val="28"/>
+        </w:rPr>
+        <w:t xml:space="preserve"> personal information and physical details.</w:t>
+      </w:r>
+    </w:p>
+    <w:p>
+      <w:pPr>
+        <w:pStyle w:val="ListParagraph"/>
+        <w:numPr>
+          <w:ilvl w:val="0"/>
+          <w:numId w:val="2"/>
+        </w:numPr>
+        <w:spacing w:line="360" w:lineRule="auto"/>
+        <w:ind/>
+        <w:rPr>
+          <w:sz w:val="28"/>
+          <w:szCs w:val="28"/>
+        </w:rPr>
+      </w:pPr>
+      <w:r>
+        <w:rPr>
+          <w:sz w:val="28"/>
+          <w:szCs w:val="28"/>
+        </w:rPr>
+        <w:t>Implement secure authentication mechanisms for customer accounts.</w:t>
+      </w:r>
+    </w:p>
+    <w:p>
+      <w:pPr>
+        <w:pStyle w:val="ListParagraph"/>
+        <w:numPr>
+          <w:ilvl w:val="0"/>
+          <w:numId w:val="2"/>
+        </w:numPr>
+        <w:spacing w:line="360" w:lineRule="auto"/>
+        <w:ind/>
+        <w:rPr>
+          <w:sz w:val="28"/>
+          <w:szCs w:val="28"/>
+        </w:rPr>
+      </w:pPr>
+      <w:r>
+        <w:rPr>
+          <w:sz w:val="28"/>
+          <w:szCs w:val="28"/>
+        </w:rPr>
+        <w:t>Enable administrators to access the system via a secure login.</w:t>
+      </w:r>
+    </w:p>
+    <w:p>
+      <w:pPr>
+        <w:pStyle w:val="Normal"/>
+        <w:spacing w:line="360" w:lineRule="auto"/>
+        <w:jc w:val="left"/>
+        <w:rPr>
+          <w:rFonts w:ascii="Calibri" w:hAnsi="Calibri" w:eastAsia="Calibri" w:cs="Calibri" w:asciiTheme="minorAscii" w:hAnsiTheme="minorAscii" w:eastAsiaTheme="minorAscii" w:cstheme="minorAscii"/>
+          <w:b w:val="0"/>
+          <w:bCs w:val="0"/>
+          <w:i w:val="0"/>
+          <w:iCs w:val="0"/>
+          <w:sz w:val="28"/>
+          <w:szCs w:val="28"/>
+          <w:u w:val="none"/>
+        </w:rPr>
+      </w:pPr>
+      <w:r>
+        <w:rPr>
+          <w:b w:val="1"/>
+          <w:bCs w:val="1"/>
+          <w:color w:val="4471C4"/>
+          <w:sz w:val="28"/>
+          <w:szCs w:val="28"/>
+        </w:rPr>
+        <w:t>Meal Recommendations:</w:t>
+      </w:r>
+    </w:p>
+    <w:p>
+      <w:pPr>
+        <w:pStyle w:val="ListParagraph"/>
+        <w:numPr>
+          <w:ilvl w:val="0"/>
+          <w:numId w:val="3"/>
+        </w:numPr>
+        <w:spacing w:line="360" w:lineRule="auto"/>
+        <w:jc w:val="left"/>
+        <w:rPr>
+          <w:rFonts w:ascii="Calibri" w:hAnsi="Calibri" w:eastAsia="Calibri" w:cs="Calibri" w:asciiTheme="minorAscii" w:hAnsiTheme="minorAscii" w:eastAsiaTheme="minorAscii" w:cstheme="minorAscii"/>
+          <w:b w:val="0"/>
+          <w:bCs w:val="0"/>
+          <w:i w:val="0"/>
+          <w:iCs w:val="0"/>
+          <w:sz w:val="28"/>
+          <w:szCs w:val="28"/>
+          <w:u w:val="none"/>
+        </w:rPr>
+      </w:pPr>
+      <w:r>
+        <w:rPr>
+          <w:rFonts w:ascii="Calibri" w:hAnsi="Calibri" w:eastAsia="Calibri" w:cs="Calibri" w:asciiTheme="minorAscii" w:hAnsiTheme="minorAscii" w:eastAsiaTheme="minorAscii" w:cstheme="minorAscii"/>
+          <w:b w:val="0"/>
+          <w:bCs w:val="0"/>
+          <w:i w:val="0"/>
+          <w:iCs w:val="0"/>
+          <w:sz w:val="28"/>
+          <w:szCs w:val="28"/>
+          <w:u w:val="none"/>
+        </w:rPr>
+        <w:t>Utilize customer-provided physical information to generate personalized sports meal recommendations.</w:t>
+      </w:r>
+    </w:p>
+    <w:p>
+      <w:pPr>
+        <w:pStyle w:val="ListParagraph"/>
+        <w:numPr>
+          <w:ilvl w:val="0"/>
+          <w:numId w:val="3"/>
+        </w:numPr>
+        <w:rPr>
+          <w:sz w:val="28"/>
+          <w:szCs w:val="28"/>
+        </w:rPr>
+      </w:pPr>
+      <w:r>
+        <w:rPr>
+          <w:sz w:val="28"/>
+          <w:szCs w:val="28"/>
+        </w:rPr>
+        <w:t>Consider fitness goals, dietary preferences, and allergies when suggesting meals.</w:t>
+      </w:r>
+    </w:p>
+    <w:p>
+      <w:pPr>
+        <w:pStyle w:val="ListParagraph"/>
+        <w:numPr>
+          <w:ilvl w:val="0"/>
+          <w:numId w:val="3"/>
+        </w:numPr>
+        <w:rPr>
+          <w:sz w:val="28"/>
+          <w:szCs w:val="28"/>
+        </w:rPr>
+      </w:pPr>
+      <w:r>
+        <w:rPr>
+          <w:sz w:val="28"/>
+          <w:szCs w:val="28"/>
+        </w:rPr>
+        <w:t>Provide</w:t>
+      </w:r>
+      <w:r>
+        <w:rPr>
+          <w:sz w:val="28"/>
+          <w:szCs w:val="28"/>
+        </w:rPr>
+        <w:t xml:space="preserve"> options for customers to choose their own meals from a curated list of food elements</w:t>
+      </w:r>
+    </w:p>
+    <w:p>
+      <w:pPr>
+        <w:pStyle w:val="Normal"/>
+        <w:spacing w:line="360" w:lineRule="auto"/>
+        <w:jc w:val="left"/>
+        <w:rPr>
+          <w:rFonts w:ascii="Calibri" w:hAnsi="Calibri" w:eastAsia="Calibri" w:cs="Calibri" w:asciiTheme="minorAscii" w:hAnsiTheme="minorAscii" w:eastAsiaTheme="minorAscii" w:cstheme="minorAscii"/>
+          <w:b w:val="0"/>
+          <w:bCs w:val="0"/>
+          <w:i w:val="0"/>
+          <w:iCs w:val="0"/>
+          <w:sz w:val="28"/>
+          <w:szCs w:val="28"/>
+          <w:u w:val="none"/>
+        </w:rPr>
+      </w:pPr>
+      <w:r>
+        <w:rPr>
+          <w:b w:val="1"/>
+          <w:bCs w:val="1"/>
+          <w:color w:val="4471C4"/>
+          <w:sz w:val="28"/>
+          <w:szCs w:val="28"/>
+        </w:rPr>
+        <w:t>Order Management:</w:t>
+      </w:r>
+    </w:p>
+    <w:p>
+      <w:pPr>
+        <w:pStyle w:val="ListParagraph"/>
+        <w:numPr>
+          <w:ilvl w:val="0"/>
+          <w:numId w:val="3"/>
+        </w:numPr>
+        <w:spacing w:line="360" w:lineRule="auto"/>
+        <w:rPr>
+          <w:sz w:val="28"/>
+          <w:szCs w:val="28"/>
+        </w:rPr>
+      </w:pPr>
+      <w:r>
+        <w:rPr>
+          <w:sz w:val="28"/>
+          <w:szCs w:val="28"/>
+        </w:rPr>
+        <w:t>Notify administrators of new customer orders.</w:t>
+      </w:r>
+    </w:p>
+    <w:p>
+      <w:pPr>
+        <w:pStyle w:val="ListParagraph"/>
+        <w:numPr>
+          <w:ilvl w:val="0"/>
+          <w:numId w:val="3"/>
+        </w:numPr>
+        <w:spacing w:line="360" w:lineRule="auto"/>
+        <w:rPr>
+          <w:sz w:val="28"/>
+          <w:szCs w:val="28"/>
+        </w:rPr>
+      </w:pPr>
+      <w:r>
+        <w:rPr>
+          <w:sz w:val="28"/>
+          <w:szCs w:val="28"/>
+        </w:rPr>
+        <w:t>Allow administrators to review and confirm orders, considering customer preferences.</w:t>
+      </w:r>
+    </w:p>
+    <w:p>
+      <w:pPr>
+        <w:pStyle w:val="ListParagraph"/>
+        <w:numPr>
+          <w:ilvl w:val="0"/>
+          <w:numId w:val="3"/>
+        </w:numPr>
+        <w:spacing w:line="360" w:lineRule="auto"/>
+        <w:rPr>
+          <w:sz w:val="28"/>
+          <w:szCs w:val="28"/>
+        </w:rPr>
+      </w:pPr>
+      <w:r>
+        <w:rPr>
+          <w:sz w:val="28"/>
+          <w:szCs w:val="28"/>
+        </w:rPr>
+        <w:t>Facilitate communication between admins and chefs for order preparation.</w:t>
+      </w:r>
+    </w:p>
+    <w:p>
+      <w:pPr>
+        <w:pStyle w:val="Normal"/>
+        <w:spacing w:line="360" w:lineRule="auto"/>
+        <w:ind w:left="0"/>
+        <w:rPr>
+          <w:sz w:val="28"/>
+          <w:szCs w:val="28"/>
+        </w:rPr>
+      </w:pPr>
+    </w:p>
+    <w:p>
+      <w:pPr>
+        <w:pStyle w:val="Normal"/>
+        <w:ind w:left="0"/>
+        <w:rPr>
+          <w:sz w:val="28"/>
+          <w:szCs w:val="28"/>
+        </w:rPr>
+      </w:pPr>
+    </w:p>
+    <w:p>
+      <w:pPr>
+        <w:pStyle w:val="Normal"/>
+        <w:ind w:left="0"/>
+        <w:rPr>
+          <w:sz w:val="28"/>
+          <w:szCs w:val="28"/>
+        </w:rPr>
+      </w:pPr>
+    </w:p>
+    <w:p>
+      <w:pPr>
+        <w:pStyle w:val="Normal"/>
+        <w:spacing w:line="360" w:lineRule="auto"/>
+        <w:jc w:val="left"/>
+        <w:rPr>
+          <w:b w:val="1"/>
+          <w:bCs w:val="1"/>
+          <w:color w:val="4471C4" w:themeColor="accent1" w:themeTint="FF" w:themeShade="FF"/>
+          <w:sz w:val="28"/>
+          <w:szCs w:val="28"/>
+        </w:rPr>
+      </w:pPr>
+      <w:r>
+        <w:rPr>
+          <w:b w:val="1"/>
+          <w:bCs w:val="1"/>
+          <w:color w:val="4471C4"/>
+          <w:sz w:val="28"/>
+          <w:szCs w:val="28"/>
+        </w:rPr>
+        <w:t>Chef Integration:</w:t>
+      </w:r>
+    </w:p>
+    <w:p>
+      <w:pPr>
+        <w:pStyle w:val="ListParagraph"/>
+        <w:numPr>
+          <w:ilvl w:val="0"/>
+          <w:numId w:val="2"/>
+        </w:numPr>
+        <w:spacing w:line="360" w:lineRule="auto"/>
+        <w:jc w:val="left"/>
+        <w:rPr>
+          <w:color w:val="000000" w:themeColor="text1" w:themeTint="FF" w:themeShade="FF"/>
+          <w:sz w:val="28"/>
+          <w:szCs w:val="28"/>
+        </w:rPr>
+      </w:pPr>
+      <w:r>
+        <w:rPr>
+          <w:color w:val="000000" w:themeColor="text1" w:themeTint="FF" w:themeShade="FF"/>
+          <w:sz w:val="28"/>
+          <w:szCs w:val="28"/>
+        </w:rPr>
+        <w:t>Assign orders to chefs for meal preparation.</w:t>
+      </w:r>
+    </w:p>
+    <w:p>
+      <w:pPr>
+        <w:pStyle w:val="ListParagraph"/>
+        <w:numPr>
+          <w:ilvl w:val="0"/>
+          <w:numId w:val="2"/>
+        </w:numPr>
+        <w:rPr>
+          <w:sz w:val="28"/>
+          <w:szCs w:val="28"/>
+        </w:rPr>
+      </w:pPr>
+      <w:r>
+        <w:rPr>
+          <w:sz w:val="28"/>
+          <w:szCs w:val="28"/>
+        </w:rPr>
+        <w:t>Enable chefs to update the status of meal preparation.</w:t>
+      </w:r>
+    </w:p>
+    <w:p>
+      <w:pPr>
+        <w:pStyle w:val="ListParagraph"/>
+        <w:numPr>
+          <w:ilvl w:val="0"/>
+          <w:numId w:val="2"/>
+        </w:numPr>
+        <w:rPr>
+          <w:sz w:val="28"/>
+          <w:szCs w:val="28"/>
+        </w:rPr>
+      </w:pPr>
+      <w:r>
+        <w:rPr>
+          <w:sz w:val="28"/>
+          <w:szCs w:val="28"/>
+        </w:rPr>
+        <w:t>Facilitate efficient communication between administrators and chefs.</w:t>
+      </w:r>
+    </w:p>
+    <w:p>
+      <w:pPr>
+        <w:pStyle w:val="Normal"/>
+        <w:spacing w:line="360" w:lineRule="auto"/>
+        <w:jc w:val="left"/>
+        <w:rPr>
+          <w:b w:val="1"/>
+          <w:bCs w:val="1"/>
+          <w:color w:val="4471C4" w:themeColor="accent1" w:themeTint="FF" w:themeShade="FF"/>
+          <w:sz w:val="28"/>
+          <w:szCs w:val="28"/>
+        </w:rPr>
+      </w:pPr>
+      <w:r>
+        <w:rPr>
+          <w:b w:val="1"/>
+          <w:bCs w:val="1"/>
+          <w:color w:val="4471C4"/>
+          <w:sz w:val="28"/>
+          <w:szCs w:val="28"/>
+        </w:rPr>
+        <w:t>Delivery and Payment:</w:t>
+      </w:r>
+    </w:p>
+    <w:p>
+      <w:pPr>
+        <w:pStyle w:val="ListParagraph"/>
+        <w:numPr>
+          <w:ilvl w:val="0"/>
+          <w:numId w:val="2"/>
+        </w:numPr>
+        <w:spacing w:before="0" w:beforeAutospacing="off" w:after="0" w:afterAutospacing="off" w:line="360" w:lineRule="auto"/>
+        <w:jc w:val="left"/>
+        <w:rPr>
+          <w:rFonts w:ascii="Calibri" w:hAnsi="Calibri" w:eastAsia="Calibri" w:cs="Calibri" w:asciiTheme="minorAscii" w:hAnsiTheme="minorAscii" w:eastAsiaTheme="minorAscii" w:cstheme="minorAscii"/>
+          <w:b w:val="0"/>
+          <w:bCs w:val="0"/>
+          <w:i w:val="0"/>
+          <w:iCs w:val="0"/>
+          <w:caps w:val="0"/>
+          <w:smallCaps w:val="0"/>
+          <w:noProof w:val="0"/>
+          <w:color w:val="000000" w:themeColor="text1" w:themeTint="FF" w:themeShade="FF"/>
+          <w:sz w:val="28"/>
+          <w:szCs w:val="28"/>
+          <w:lang w:val="en-GB"/>
+        </w:rPr>
+      </w:pPr>
+      <w:r>
+        <w:rPr>
+          <w:rFonts w:ascii="Calibri" w:hAnsi="Calibri" w:eastAsia="Calibri" w:cs="Calibri" w:asciiTheme="minorAscii" w:hAnsiTheme="minorAscii" w:eastAsiaTheme="minorAscii" w:cstheme="minorAscii"/>
+          <w:b w:val="0"/>
+          <w:bCs w:val="0"/>
+          <w:i w:val="0"/>
+          <w:iCs w:val="0"/>
+          <w:caps w:val="0"/>
+          <w:smallCaps w:val="0"/>
+          <w:noProof w:val="0"/>
+          <w:color w:val="000000" w:themeColor="text1" w:themeTint="FF" w:themeShade="FF"/>
+          <w:sz w:val="28"/>
+          <w:szCs w:val="28"/>
+          <w:lang w:val="en-GB"/>
+        </w:rPr>
+        <w:t>Arrange delivery of prepared meals to customers' specified addresses.</w:t>
+      </w:r>
+    </w:p>
+    <w:p>
+      <w:pPr>
+        <w:pStyle w:val="ListParagraph"/>
+        <w:numPr>
+          <w:ilvl w:val="0"/>
+          <w:numId w:val="2"/>
+        </w:numPr>
+        <w:rPr>
+          <w:rFonts w:ascii="Calibri" w:hAnsi="Calibri" w:eastAsia="Calibri" w:cs="Calibri" w:asciiTheme="minorAscii" w:hAnsiTheme="minorAscii" w:eastAsiaTheme="minorAscii" w:cstheme="minorAscii"/>
+          <w:sz w:val="28"/>
+          <w:szCs w:val="28"/>
+        </w:rPr>
+      </w:pPr>
+      <w:r>
+        <w:rPr>
+          <w:rFonts w:ascii="Calibri" w:hAnsi="Calibri" w:eastAsia="Calibri" w:cs="Calibri" w:asciiTheme="minorAscii" w:hAnsiTheme="minorAscii" w:eastAsiaTheme="minorAscii" w:cstheme="minorAscii"/>
+          <w:sz w:val="28"/>
+          <w:szCs w:val="28"/>
+        </w:rPr>
+        <w:t>Implement a secure payment processing system, allowing customers to pay upon delivery.</w:t>
+      </w:r>
+    </w:p>
+    <w:p>
+      <w:pPr>
+        <w:pStyle w:val="ListParagraph"/>
+        <w:numPr>
+          <w:ilvl w:val="0"/>
+          <w:numId w:val="2"/>
+        </w:numPr>
+        <w:rPr>
+          <w:rFonts w:ascii="Calibri" w:hAnsi="Calibri" w:eastAsia="Calibri" w:cs="Calibri" w:asciiTheme="minorAscii" w:hAnsiTheme="minorAscii" w:eastAsiaTheme="minorAscii" w:cstheme="minorAscii"/>
+          <w:sz w:val="28"/>
+          <w:szCs w:val="28"/>
+        </w:rPr>
+      </w:pPr>
+      <w:r>
+        <w:rPr>
+          <w:rFonts w:ascii="Calibri" w:hAnsi="Calibri" w:eastAsia="Calibri" w:cs="Calibri" w:asciiTheme="minorAscii" w:hAnsiTheme="minorAscii" w:eastAsiaTheme="minorAscii" w:cstheme="minorAscii"/>
+          <w:sz w:val="28"/>
+          <w:szCs w:val="28"/>
+        </w:rPr>
+        <w:t>Ensure a smooth and reliable delivery process</w:t>
+      </w:r>
+    </w:p>
+    <w:p>
+      <w:pPr>
+        <w:pStyle w:val="Normal"/>
+        <w:spacing w:line="360" w:lineRule="auto"/>
+        <w:jc w:val="left"/>
+        <w:rPr>
+          <w:b w:val="1"/>
+          <w:bCs w:val="1"/>
+          <w:color w:val="4471C4"/>
+          <w:sz w:val="28"/>
+          <w:szCs w:val="28"/>
+        </w:rPr>
+      </w:pPr>
+      <w:r>
+        <w:rPr>
+          <w:b w:val="1"/>
+          <w:bCs w:val="1"/>
+          <w:color w:val="4471C4"/>
+          <w:sz w:val="28"/>
+          <w:szCs w:val="28"/>
+        </w:rPr>
+        <w:t>User Support:</w:t>
+      </w:r>
+    </w:p>
+    <w:p>
+      <w:pPr>
+        <w:pStyle w:val="ListParagraph"/>
+        <w:numPr>
+          <w:ilvl w:val="0"/>
+          <w:numId w:val="2"/>
+        </w:numPr>
+        <w:rPr>
+          <w:sz w:val="28"/>
+          <w:szCs w:val="28"/>
+        </w:rPr>
+      </w:pPr>
+      <w:r>
+        <w:rPr>
+          <w:sz w:val="28"/>
+          <w:szCs w:val="28"/>
+        </w:rPr>
+        <w:t>Provide a user support system, such as chat or email support, to address customer inquiries and concerns.</w:t>
+      </w:r>
+    </w:p>
+    <w:p>
+      <w:pPr>
+        <w:pStyle w:val="ListParagraph"/>
+        <w:numPr>
+          <w:ilvl w:val="0"/>
+          <w:numId w:val="2"/>
+        </w:numPr>
+        <w:rPr>
+          <w:sz w:val="28"/>
+          <w:szCs w:val="28"/>
+        </w:rPr>
+      </w:pPr>
+      <w:r>
+        <w:rPr>
+          <w:sz w:val="28"/>
+          <w:szCs w:val="28"/>
+        </w:rPr>
+        <w:t>Implement a feedback mechanism for customers to share their experiences.</w:t>
+      </w:r>
+    </w:p>
+    <w:p>
+      <w:pPr>
+        <w:pStyle w:val="Normal"/>
+        <w:spacing w:line="360" w:lineRule="auto"/>
+        <w:jc w:val="left"/>
+        <w:rPr>
+          <w:b w:val="1"/>
+          <w:bCs w:val="1"/>
+          <w:color w:val="4471C4"/>
+          <w:sz w:val="28"/>
+          <w:szCs w:val="28"/>
+        </w:rPr>
+      </w:pPr>
+      <w:r>
+        <w:rPr>
+          <w:b w:val="1"/>
+          <w:bCs w:val="1"/>
+          <w:color w:val="4471C4"/>
+          <w:sz w:val="28"/>
+          <w:szCs w:val="28"/>
+        </w:rPr>
+        <w:t>Security and Data Privacy:</w:t>
+      </w:r>
+    </w:p>
+    <w:p>
+      <w:pPr>
+        <w:pStyle w:val="ListParagraph"/>
+        <w:numPr>
+          <w:ilvl w:val="0"/>
+          <w:numId w:val="2"/>
+        </w:numPr>
+        <w:rPr>
+          <w:rFonts w:ascii="Calibri" w:hAnsi="Calibri" w:eastAsia="Calibri" w:cs="Calibri" w:asciiTheme="minorAscii" w:hAnsiTheme="minorAscii" w:eastAsiaTheme="minorAscii" w:cstheme="minorAscii"/>
+          <w:sz w:val="28"/>
+          <w:szCs w:val="28"/>
+        </w:rPr>
+      </w:pPr>
+      <w:r>
+        <w:rPr>
+          <w:rFonts w:ascii="Calibri" w:hAnsi="Calibri" w:eastAsia="Calibri" w:cs="Calibri" w:asciiTheme="minorAscii" w:hAnsiTheme="minorAscii" w:eastAsiaTheme="minorAscii" w:cstheme="minorAscii"/>
+          <w:sz w:val="28"/>
+          <w:szCs w:val="28"/>
+        </w:rPr>
+        <w:t>Implement robust security measures, including encryption and secure authentication.</w:t>
+      </w:r>
+    </w:p>
+    <w:p>
+      <w:pPr>
+        <w:pStyle w:val="ListParagraph"/>
+        <w:numPr>
+          <w:ilvl w:val="0"/>
+          <w:numId w:val="2"/>
+        </w:numPr>
+        <w:rPr>
+          <w:sz w:val="28"/>
+          <w:szCs w:val="28"/>
+        </w:rPr>
+      </w:pPr>
+      <w:r>
+        <w:rPr>
+          <w:sz w:val="28"/>
+          <w:szCs w:val="28"/>
+        </w:rPr>
+        <w:t>Comply with</w:t>
+      </w:r>
+      <w:r>
+        <w:rPr>
+          <w:sz w:val="28"/>
+          <w:szCs w:val="28"/>
+        </w:rPr>
+        <w:t xml:space="preserve"> data protection regulations to ensure customer data privacy</w:t>
+      </w:r>
+    </w:p>
+    <w:p>
+      <w:pPr>
+        <w:pStyle w:val="Normal"/>
+        <w:ind w:left="0"/>
+        <w:rPr>
+          <w:rFonts w:ascii="Calibri" w:hAnsi="Calibri" w:eastAsia="Calibri" w:cs="Calibri" w:asciiTheme="minorAscii" w:hAnsiTheme="minorAscii" w:eastAsiaTheme="minorAscii" w:cstheme="minorAscii"/>
+          <w:sz w:val="28"/>
+          <w:szCs w:val="28"/>
+        </w:rPr>
+      </w:pPr>
     </w:p>
     <w:p>
       <w:pPr>
@@ -684,11 +1456,14 @@
         <w:spacing w:line="360" w:lineRule="auto"/>
         <w:jc w:val="center"/>
         <w:rPr>
-          <w:b w:val="1"/>
-          <w:bCs w:val="1"/>
-          <w:color w:val="4471C4"/>
+          <w:rFonts w:ascii="Calibri" w:hAnsi="Calibri" w:eastAsia="Calibri" w:cs="Calibri" w:asciiTheme="minorAscii" w:hAnsiTheme="minorAscii" w:eastAsiaTheme="minorAscii" w:cstheme="minorAscii"/>
+          <w:b w:val="1"/>
+          <w:bCs w:val="1"/>
+          <w:i w:val="0"/>
+          <w:iCs w:val="0"/>
           <w:sz w:val="32"/>
           <w:szCs w:val="32"/>
+          <w:u w:val="none"/>
         </w:rPr>
       </w:pPr>
       <w:r>
@@ -702,41 +1477,44 @@
           <w:szCs w:val="32"/>
           <w:u w:val="none"/>
         </w:rPr>
-        <w:t>USER REGISTRATION AND LOGIN</w:t>
-      </w:r>
-    </w:p>
-    <w:p>
-      <w:pPr>
-        <w:pStyle w:val="Normal"/>
+        <w:t>SYSTEM COMPONENTS</w:t>
+      </w:r>
+    </w:p>
+    <w:p>
+      <w:pPr>
+        <w:pStyle w:val="Heading3"/>
         <w:spacing w:line="360" w:lineRule="auto"/>
-        <w:jc w:val="left"/>
-        <w:rPr>
-          <w:b w:val="1"/>
-          <w:bCs w:val="1"/>
+        <w:rPr>
+          <w:rFonts w:ascii="Calibri" w:hAnsi="Calibri" w:eastAsia="Calibri" w:cs="Calibri" w:asciiTheme="minorAscii" w:hAnsiTheme="minorAscii" w:eastAsiaTheme="minorAscii" w:cstheme="minorAscii"/>
+          <w:b w:val="1"/>
+          <w:bCs w:val="1"/>
+          <w:i w:val="0"/>
+          <w:iCs w:val="0"/>
+          <w:caps w:val="0"/>
+          <w:smallCaps w:val="0"/>
+          <w:noProof w:val="0"/>
           <w:color w:val="4471C4" w:themeColor="accent1" w:themeTint="FF" w:themeShade="FF"/>
-          <w:sz w:val="32"/>
-          <w:szCs w:val="32"/>
-        </w:rPr>
-      </w:pPr>
-      <w:r>
-        <w:rPr>
-          <w:b w:val="1"/>
-          <w:bCs w:val="1"/>
+          <w:sz w:val="28"/>
+          <w:szCs w:val="28"/>
+          <w:lang w:val="en-GB"/>
+        </w:rPr>
+      </w:pPr>
+      <w:r>
+        <w:rPr>
+          <w:rFonts w:ascii="Calibri" w:hAnsi="Calibri" w:eastAsia="Calibri" w:cs="Calibri" w:asciiTheme="minorAscii" w:hAnsiTheme="minorAscii" w:eastAsiaTheme="minorAscii" w:cstheme="minorAscii"/>
+          <w:b w:val="1"/>
+          <w:bCs w:val="1"/>
+          <w:i w:val="0"/>
+          <w:iCs w:val="0"/>
+          <w:caps w:val="0"/>
+          <w:smallCaps w:val="0"/>
+          <w:noProof w:val="0"/>
           <w:color w:val="4471C4"/>
-          <w:sz w:val="32"/>
-          <w:szCs w:val="32"/>
-        </w:rPr>
-        <w:t xml:space="preserve">New Customer </w:t>
-      </w:r>
-      <w:r>
-        <w:rPr>
-          <w:b w:val="1"/>
-          <w:bCs w:val="1"/>
-          <w:color w:val="4471C4"/>
-          <w:sz w:val="32"/>
-          <w:szCs w:val="32"/>
-        </w:rPr>
-        <w:t>Registration:</w:t>
+          <w:sz w:val="28"/>
+          <w:szCs w:val="28"/>
+          <w:lang w:val="en-GB"/>
+        </w:rPr>
+        <w:t>User Management:</w:t>
       </w:r>
     </w:p>
     <w:p>
@@ -746,35 +1524,84 @@
           <w:ilvl w:val="0"/>
           <w:numId w:val="2"/>
         </w:numPr>
-        <w:spacing w:line="360" w:lineRule="auto"/>
-        <w:jc w:val="left"/>
-        <w:rPr>
-          <w:b w:val="0"/>
-          <w:bCs w:val="0"/>
+        <w:spacing w:before="0" w:beforeAutospacing="off" w:after="0" w:afterAutospacing="off" w:line="360" w:lineRule="auto"/>
+        <w:rPr>
+          <w:rFonts w:ascii="Calibri" w:hAnsi="Calibri" w:eastAsia="Calibri" w:cs="Calibri" w:asciiTheme="minorAscii" w:hAnsiTheme="minorAscii" w:eastAsiaTheme="minorAscii" w:cstheme="minorAscii"/>
+          <w:b w:val="0"/>
+          <w:bCs w:val="0"/>
+          <w:i w:val="0"/>
+          <w:iCs w:val="0"/>
+          <w:caps w:val="0"/>
+          <w:smallCaps w:val="0"/>
+          <w:noProof w:val="0"/>
           <w:color w:val="000000" w:themeColor="text1" w:themeTint="FF" w:themeShade="FF"/>
           <w:sz w:val="28"/>
           <w:szCs w:val="28"/>
-        </w:rPr>
-      </w:pPr>
-      <w:r>
-        <w:rPr>
-          <w:b w:val="0"/>
-          <w:bCs w:val="0"/>
+          <w:lang w:val="en-GB"/>
+        </w:rPr>
+      </w:pPr>
+      <w:r>
+        <w:rPr>
+          <w:rFonts w:ascii="Calibri" w:hAnsi="Calibri" w:eastAsia="Calibri" w:cs="Calibri" w:asciiTheme="minorAscii" w:hAnsiTheme="minorAscii" w:eastAsiaTheme="minorAscii" w:cstheme="minorAscii"/>
+          <w:b w:val="1"/>
+          <w:bCs w:val="1"/>
+          <w:i w:val="0"/>
+          <w:iCs w:val="0"/>
+          <w:caps w:val="0"/>
+          <w:smallCaps w:val="0"/>
+          <w:noProof w:val="0"/>
           <w:color w:val="000000" w:themeColor="text1" w:themeTint="FF" w:themeShade="FF"/>
           <w:sz w:val="28"/>
           <w:szCs w:val="28"/>
-        </w:rPr>
-        <w:t>Ne</w:t>
-      </w:r>
-      <w:r>
-        <w:rPr>
-          <w:b w:val="0"/>
-          <w:bCs w:val="0"/>
-          <w:color w:val="000000" w:themeColor="text1" w:themeTint="FF" w:themeShade="FF"/>
-          <w:sz w:val="28"/>
-          <w:szCs w:val="28"/>
-        </w:rPr>
-        <w:t>w customers can register on the website.</w:t>
+          <w:lang w:val="en-GB"/>
+        </w:rPr>
+        <w:t>New Customer Registration:</w:t>
+      </w:r>
+    </w:p>
+    <w:p>
+      <w:pPr>
+        <w:pStyle w:val="ListParagraph"/>
+        <w:numPr>
+          <w:ilvl w:val="1"/>
+          <w:numId w:val="2"/>
+        </w:numPr>
+        <w:spacing w:before="0" w:beforeAutospacing="off" w:after="0" w:afterAutospacing="off" w:line="360" w:lineRule="auto"/>
+        <w:rPr>
+          <w:rFonts w:ascii="Calibri" w:hAnsi="Calibri" w:eastAsia="Calibri" w:cs="Calibri" w:asciiTheme="minorAscii" w:hAnsiTheme="minorAscii" w:eastAsiaTheme="minorAscii" w:cstheme="minorAscii"/>
+          <w:sz w:val="28"/>
+          <w:szCs w:val="28"/>
+        </w:rPr>
+      </w:pPr>
+      <w:r>
+        <w:rPr>
+          <w:rFonts w:ascii="Calibri" w:hAnsi="Calibri" w:eastAsia="Calibri" w:cs="Calibri" w:asciiTheme="minorAscii" w:hAnsiTheme="minorAscii" w:eastAsiaTheme="minorAscii" w:cstheme="minorAscii"/>
+          <w:sz w:val="28"/>
+          <w:szCs w:val="28"/>
+        </w:rPr>
+        <w:t>Capture personal information and physical details during registration.</w:t>
+      </w:r>
+    </w:p>
+    <w:p>
+      <w:pPr>
+        <w:pStyle w:val="ListParagraph"/>
+        <w:numPr>
+          <w:ilvl w:val="1"/>
+          <w:numId w:val="2"/>
+        </w:numPr>
+        <w:spacing w:before="0" w:beforeAutospacing="off" w:after="0" w:afterAutospacing="off" w:line="360" w:lineRule="auto"/>
+        <w:rPr>
+          <w:rFonts w:ascii="Calibri" w:hAnsi="Calibri" w:eastAsia="Calibri" w:cs="Calibri" w:asciiTheme="minorAscii" w:hAnsiTheme="minorAscii" w:eastAsiaTheme="minorAscii" w:cstheme="minorAscii"/>
+          <w:sz w:val="28"/>
+          <w:szCs w:val="28"/>
+        </w:rPr>
+      </w:pPr>
+      <w:r>
+        <w:rPr>
+          <w:rFonts w:ascii="Calibri" w:hAnsi="Calibri" w:eastAsia="Calibri" w:cs="Calibri" w:asciiTheme="minorAscii" w:hAnsiTheme="minorAscii" w:eastAsiaTheme="minorAscii" w:cstheme="minorAscii"/>
+          <w:sz w:val="28"/>
+          <w:szCs w:val="28"/>
+        </w:rPr>
+        <w:t>Implement email verification for account activation.</w:t>
       </w:r>
     </w:p>
     <w:p>
@@ -784,65 +1611,152 @@
           <w:ilvl w:val="0"/>
           <w:numId w:val="2"/>
         </w:numPr>
-        <w:spacing w:line="360" w:lineRule="auto"/>
-        <w:jc w:val="left"/>
-        <w:rPr>
-          <w:b w:val="0"/>
-          <w:bCs w:val="0"/>
-          <w:color w:val="000000" w:themeColor="text1" w:themeTint="FF" w:themeShade="FF"/>
-          <w:sz w:val="28"/>
-          <w:szCs w:val="28"/>
-        </w:rPr>
-      </w:pPr>
-      <w:r>
-        <w:rPr>
-          <w:b w:val="0"/>
-          <w:bCs w:val="0"/>
-          <w:color w:val="000000" w:themeColor="text1" w:themeTint="FF" w:themeShade="FF"/>
-          <w:sz w:val="28"/>
-          <w:szCs w:val="28"/>
-        </w:rPr>
-        <w:t xml:space="preserve">During registration, they </w:t>
-      </w:r>
-      <w:r>
-        <w:rPr>
-          <w:b w:val="0"/>
-          <w:bCs w:val="0"/>
-          <w:color w:val="000000" w:themeColor="text1" w:themeTint="FF" w:themeShade="FF"/>
-          <w:sz w:val="28"/>
-          <w:szCs w:val="28"/>
-        </w:rPr>
-        <w:t>are required to</w:t>
-      </w:r>
-      <w:r>
-        <w:rPr>
-          <w:b w:val="0"/>
-          <w:bCs w:val="0"/>
-          <w:color w:val="000000" w:themeColor="text1" w:themeTint="FF" w:themeShade="FF"/>
-          <w:sz w:val="28"/>
-          <w:szCs w:val="28"/>
-        </w:rPr>
-        <w:t xml:space="preserve"> </w:t>
-      </w:r>
-      <w:r>
-        <w:rPr>
-          <w:b w:val="0"/>
-          <w:bCs w:val="0"/>
-          <w:color w:val="000000" w:themeColor="text1" w:themeTint="FF" w:themeShade="FF"/>
-          <w:sz w:val="28"/>
-          <w:szCs w:val="28"/>
-        </w:rPr>
-        <w:t>provide</w:t>
-      </w:r>
-      <w:r>
-        <w:rPr>
-          <w:b w:val="0"/>
-          <w:bCs w:val="0"/>
-          <w:color w:val="000000" w:themeColor="text1" w:themeTint="FF" w:themeShade="FF"/>
-          <w:sz w:val="28"/>
-          <w:szCs w:val="28"/>
-        </w:rPr>
-        <w:t xml:space="preserve"> personal information (name, email, contact information) and physical details (height, weight, age, fitness goals, dietary preferences).</w:t>
+        <w:spacing w:before="0" w:beforeAutospacing="off" w:after="0" w:afterAutospacing="off" w:line="360" w:lineRule="auto"/>
+        <w:rPr>
+          <w:rFonts w:ascii="Calibri" w:hAnsi="Calibri" w:eastAsia="Calibri" w:cs="Calibri" w:asciiTheme="minorAscii" w:hAnsiTheme="minorAscii" w:eastAsiaTheme="minorAscii" w:cstheme="minorAscii"/>
+          <w:b w:val="1"/>
+          <w:bCs w:val="1"/>
+          <w:i w:val="0"/>
+          <w:iCs w:val="0"/>
+          <w:caps w:val="0"/>
+          <w:smallCaps w:val="0"/>
+          <w:noProof w:val="0"/>
+          <w:sz w:val="28"/>
+          <w:szCs w:val="28"/>
+          <w:lang w:val="en-GB"/>
+        </w:rPr>
+      </w:pPr>
+      <w:r>
+        <w:rPr>
+          <w:rFonts w:ascii="Calibri" w:hAnsi="Calibri" w:eastAsia="Calibri" w:cs="Calibri" w:asciiTheme="minorAscii" w:hAnsiTheme="minorAscii" w:eastAsiaTheme="minorAscii" w:cstheme="minorAscii"/>
+          <w:b w:val="1"/>
+          <w:bCs w:val="1"/>
+          <w:i w:val="0"/>
+          <w:iCs w:val="0"/>
+          <w:caps w:val="0"/>
+          <w:smallCaps w:val="0"/>
+          <w:noProof w:val="0"/>
+          <w:sz w:val="28"/>
+          <w:szCs w:val="28"/>
+          <w:lang w:val="en-GB"/>
+        </w:rPr>
+        <w:t>Customer and Admin Login:</w:t>
+      </w:r>
+    </w:p>
+    <w:p>
+      <w:pPr>
+        <w:pStyle w:val="ListParagraph"/>
+        <w:numPr>
+          <w:ilvl w:val="1"/>
+          <w:numId w:val="2"/>
+        </w:numPr>
+        <w:spacing w:before="0" w:beforeAutospacing="off" w:after="0" w:afterAutospacing="off" w:line="360" w:lineRule="auto"/>
+        <w:rPr>
+          <w:rFonts w:ascii="Calibri" w:hAnsi="Calibri" w:eastAsia="Calibri" w:cs="Calibri" w:asciiTheme="minorAscii" w:hAnsiTheme="minorAscii" w:eastAsiaTheme="minorAscii" w:cstheme="minorAscii"/>
+          <w:b w:val="0"/>
+          <w:bCs w:val="0"/>
+          <w:i w:val="0"/>
+          <w:iCs w:val="0"/>
+          <w:caps w:val="0"/>
+          <w:smallCaps w:val="0"/>
+          <w:noProof w:val="0"/>
+          <w:sz w:val="28"/>
+          <w:szCs w:val="28"/>
+          <w:lang w:val="en-GB"/>
+        </w:rPr>
+      </w:pPr>
+      <w:r>
+        <w:rPr>
+          <w:rFonts w:ascii="Calibri" w:hAnsi="Calibri" w:eastAsia="Calibri" w:cs="Calibri" w:asciiTheme="minorAscii" w:hAnsiTheme="minorAscii" w:eastAsiaTheme="minorAscii" w:cstheme="minorAscii"/>
+          <w:b w:val="0"/>
+          <w:bCs w:val="0"/>
+          <w:i w:val="0"/>
+          <w:iCs w:val="0"/>
+          <w:caps w:val="0"/>
+          <w:smallCaps w:val="0"/>
+          <w:noProof w:val="0"/>
+          <w:sz w:val="28"/>
+          <w:szCs w:val="28"/>
+          <w:lang w:val="en-GB"/>
+        </w:rPr>
+        <w:t>Enable secure login for both customers and administrators.</w:t>
+      </w:r>
+    </w:p>
+    <w:p>
+      <w:pPr>
+        <w:pStyle w:val="ListParagraph"/>
+        <w:numPr>
+          <w:ilvl w:val="1"/>
+          <w:numId w:val="2"/>
+        </w:numPr>
+        <w:spacing w:before="0" w:beforeAutospacing="off" w:after="0" w:afterAutospacing="off" w:line="360" w:lineRule="auto"/>
+        <w:rPr>
+          <w:rFonts w:ascii="Calibri" w:hAnsi="Calibri" w:eastAsia="Calibri" w:cs="Calibri" w:asciiTheme="minorAscii" w:hAnsiTheme="minorAscii" w:eastAsiaTheme="minorAscii" w:cstheme="minorAscii"/>
+          <w:b w:val="0"/>
+          <w:bCs w:val="0"/>
+          <w:sz w:val="28"/>
+          <w:szCs w:val="28"/>
+        </w:rPr>
+      </w:pPr>
+      <w:r>
+        <w:rPr>
+          <w:rFonts w:ascii="Calibri" w:hAnsi="Calibri" w:eastAsia="Calibri" w:cs="Calibri" w:asciiTheme="minorAscii" w:hAnsiTheme="minorAscii" w:eastAsiaTheme="minorAscii" w:cstheme="minorAscii"/>
+          <w:b w:val="0"/>
+          <w:bCs w:val="0"/>
+          <w:sz w:val="28"/>
+          <w:szCs w:val="28"/>
+        </w:rPr>
+        <w:t>Implement account management features, including password recovery.</w:t>
+      </w:r>
+    </w:p>
+    <w:p>
+      <w:pPr>
+        <w:pStyle w:val="Normal"/>
+        <w:spacing w:before="0" w:beforeAutospacing="off" w:after="0" w:afterAutospacing="off" w:line="360" w:lineRule="auto"/>
+        <w:rPr>
+          <w:rFonts w:ascii="Calibri" w:hAnsi="Calibri" w:eastAsia="Calibri" w:cs="Calibri" w:asciiTheme="minorAscii" w:hAnsiTheme="minorAscii" w:eastAsiaTheme="minorAscii" w:cstheme="minorAscii"/>
+          <w:b w:val="0"/>
+          <w:bCs w:val="0"/>
+          <w:sz w:val="28"/>
+          <w:szCs w:val="28"/>
+        </w:rPr>
+      </w:pPr>
+    </w:p>
+    <w:p>
+      <w:pPr>
+        <w:pStyle w:val="Heading3"/>
+        <w:spacing w:before="0" w:beforeAutospacing="off" w:after="0" w:afterAutospacing="off" w:line="360" w:lineRule="auto"/>
+        <w:rPr>
+          <w:rFonts w:ascii="Calibri" w:hAnsi="Calibri" w:eastAsia="Calibri" w:cs="Calibri" w:asciiTheme="minorAscii" w:hAnsiTheme="minorAscii" w:eastAsiaTheme="minorAscii" w:cstheme="minorAscii"/>
+          <w:b w:val="1"/>
+          <w:bCs w:val="1"/>
+          <w:i w:val="0"/>
+          <w:iCs w:val="0"/>
+          <w:caps w:val="0"/>
+          <w:smallCaps w:val="0"/>
+          <w:noProof w:val="0"/>
+          <w:color w:val="4471C4"/>
+          <w:sz w:val="28"/>
+          <w:szCs w:val="28"/>
+          <w:lang w:val="en-GB"/>
+        </w:rPr>
+      </w:pPr>
+      <w:r>
+        <w:rPr>
+          <w:rFonts w:ascii="Calibri" w:hAnsi="Calibri" w:eastAsia="Calibri" w:cs="Calibri" w:asciiTheme="minorAscii" w:hAnsiTheme="minorAscii" w:eastAsiaTheme="minorAscii" w:cstheme="minorAscii"/>
+          <w:b w:val="1"/>
+          <w:bCs w:val="1"/>
+          <w:i w:val="0"/>
+          <w:iCs w:val="0"/>
+          <w:caps w:val="0"/>
+          <w:smallCaps w:val="0"/>
+          <w:noProof w:val="0"/>
+          <w:color w:val="4471C4"/>
+          <w:sz w:val="28"/>
+          <w:szCs w:val="28"/>
+          <w:lang w:val="en-GB"/>
+        </w:rPr>
+        <w:t>Meal Recommendations:</w:t>
       </w:r>
     </w:p>
     <w:p>
@@ -852,312 +1766,118 @@
           <w:ilvl w:val="0"/>
           <w:numId w:val="2"/>
         </w:numPr>
-        <w:spacing w:line="360" w:lineRule="auto"/>
-        <w:ind/>
-        <w:jc w:val="left"/>
-        <w:rPr>
-          <w:b w:val="0"/>
-          <w:bCs w:val="0"/>
+        <w:spacing w:before="0" w:beforeAutospacing="off" w:after="0" w:afterAutospacing="off" w:line="360" w:lineRule="auto"/>
+        <w:rPr>
+          <w:rFonts w:ascii="Calibri" w:hAnsi="Calibri" w:eastAsia="Calibri" w:cs="Calibri" w:asciiTheme="minorAscii" w:hAnsiTheme="minorAscii" w:eastAsiaTheme="minorAscii" w:cstheme="minorAscii"/>
+          <w:b w:val="0"/>
+          <w:bCs w:val="0"/>
+          <w:i w:val="0"/>
+          <w:iCs w:val="0"/>
+          <w:caps w:val="0"/>
+          <w:smallCaps w:val="0"/>
+          <w:noProof w:val="0"/>
           <w:color w:val="000000" w:themeColor="text1" w:themeTint="FF" w:themeShade="FF"/>
           <w:sz w:val="28"/>
           <w:szCs w:val="28"/>
-        </w:rPr>
-      </w:pPr>
-      <w:r>
-        <w:rPr>
-          <w:b w:val="0"/>
-          <w:bCs w:val="0"/>
+          <w:lang w:val="en-GB"/>
+        </w:rPr>
+      </w:pPr>
+      <w:r>
+        <w:rPr>
+          <w:rFonts w:ascii="Calibri" w:hAnsi="Calibri" w:eastAsia="Calibri" w:cs="Calibri" w:asciiTheme="minorAscii" w:hAnsiTheme="minorAscii" w:eastAsiaTheme="minorAscii" w:cstheme="minorAscii"/>
+          <w:b w:val="1"/>
+          <w:bCs w:val="1"/>
+          <w:i w:val="0"/>
+          <w:iCs w:val="0"/>
+          <w:caps w:val="0"/>
+          <w:smallCaps w:val="0"/>
+          <w:noProof w:val="0"/>
           <w:color w:val="000000" w:themeColor="text1" w:themeTint="FF" w:themeShade="FF"/>
           <w:sz w:val="28"/>
           <w:szCs w:val="28"/>
-        </w:rPr>
-        <w:t xml:space="preserve">Verification of email addresses may be </w:t>
-      </w:r>
-      <w:r>
-        <w:rPr>
-          <w:b w:val="0"/>
-          <w:bCs w:val="0"/>
+          <w:lang w:val="en-GB"/>
+        </w:rPr>
+        <w:t>Personalized</w:t>
+      </w:r>
+      <w:r>
+        <w:rPr>
+          <w:rFonts w:ascii="Calibri" w:hAnsi="Calibri" w:eastAsia="Calibri" w:cs="Calibri" w:asciiTheme="minorAscii" w:hAnsiTheme="minorAscii" w:eastAsiaTheme="minorAscii" w:cstheme="minorAscii"/>
+          <w:b w:val="1"/>
+          <w:bCs w:val="1"/>
+          <w:i w:val="0"/>
+          <w:iCs w:val="0"/>
+          <w:caps w:val="0"/>
+          <w:smallCaps w:val="0"/>
+          <w:noProof w:val="0"/>
           <w:color w:val="000000" w:themeColor="text1" w:themeTint="FF" w:themeShade="FF"/>
           <w:sz w:val="28"/>
           <w:szCs w:val="28"/>
-        </w:rPr>
-        <w:t>required</w:t>
-      </w:r>
-      <w:r>
-        <w:rPr>
-          <w:b w:val="0"/>
-          <w:bCs w:val="0"/>
+          <w:lang w:val="en-GB"/>
+        </w:rPr>
+        <w:t xml:space="preserve"> </w:t>
+      </w:r>
+      <w:r>
+        <w:rPr>
+          <w:rFonts w:ascii="Calibri" w:hAnsi="Calibri" w:eastAsia="Calibri" w:cs="Calibri" w:asciiTheme="minorAscii" w:hAnsiTheme="minorAscii" w:eastAsiaTheme="minorAscii" w:cstheme="minorAscii"/>
+          <w:b w:val="1"/>
+          <w:bCs w:val="1"/>
+          <w:i w:val="0"/>
+          <w:iCs w:val="0"/>
+          <w:caps w:val="0"/>
+          <w:smallCaps w:val="0"/>
+          <w:noProof w:val="0"/>
           <w:color w:val="000000" w:themeColor="text1" w:themeTint="FF" w:themeShade="FF"/>
           <w:sz w:val="28"/>
           <w:szCs w:val="28"/>
-        </w:rPr>
-        <w:t xml:space="preserve"> for account activation and security.</w:t>
-      </w:r>
-    </w:p>
-    <w:p>
-      <w:pPr>
-        <w:pStyle w:val="Normal"/>
-        <w:spacing w:line="360" w:lineRule="auto"/>
-        <w:jc w:val="left"/>
-        <w:rPr>
-          <w:rFonts w:ascii="Calibri" w:hAnsi="Calibri" w:eastAsia="Calibri" w:cs="Calibri" w:asciiTheme="minorAscii" w:hAnsiTheme="minorAscii" w:eastAsiaTheme="minorAscii" w:cstheme="minorAscii"/>
-          <w:b w:val="0"/>
-          <w:bCs w:val="0"/>
-          <w:i w:val="0"/>
-          <w:iCs w:val="0"/>
-          <w:sz w:val="32"/>
-          <w:szCs w:val="32"/>
-          <w:u w:val="none"/>
-        </w:rPr>
-      </w:pPr>
-      <w:r>
-        <w:rPr>
-          <w:b w:val="1"/>
-          <w:bCs w:val="1"/>
-          <w:color w:val="4471C4"/>
-          <w:sz w:val="32"/>
-          <w:szCs w:val="32"/>
-        </w:rPr>
-        <w:t xml:space="preserve">Customer </w:t>
-      </w:r>
-      <w:r>
-        <w:rPr>
-          <w:b w:val="1"/>
-          <w:bCs w:val="1"/>
-          <w:color w:val="4471C4"/>
-          <w:sz w:val="32"/>
-          <w:szCs w:val="32"/>
-        </w:rPr>
-        <w:t>Login:</w:t>
-      </w:r>
-    </w:p>
-    <w:p>
-      <w:pPr>
-        <w:pStyle w:val="ListParagraph"/>
-        <w:numPr>
-          <w:ilvl w:val="0"/>
-          <w:numId w:val="3"/>
-        </w:numPr>
-        <w:spacing w:line="360" w:lineRule="auto"/>
-        <w:jc w:val="left"/>
-        <w:rPr>
-          <w:rFonts w:ascii="Calibri" w:hAnsi="Calibri" w:eastAsia="Calibri" w:cs="Calibri" w:asciiTheme="minorAscii" w:hAnsiTheme="minorAscii" w:eastAsiaTheme="minorAscii" w:cstheme="minorAscii"/>
-          <w:b w:val="0"/>
-          <w:bCs w:val="0"/>
-          <w:i w:val="0"/>
-          <w:iCs w:val="0"/>
-          <w:sz w:val="28"/>
-          <w:szCs w:val="28"/>
-          <w:u w:val="none"/>
-        </w:rPr>
-      </w:pPr>
-      <w:r>
-        <w:rPr>
-          <w:rFonts w:ascii="Calibri" w:hAnsi="Calibri" w:eastAsia="Calibri" w:cs="Calibri" w:asciiTheme="minorAscii" w:hAnsiTheme="minorAscii" w:eastAsiaTheme="minorAscii" w:cstheme="minorAscii"/>
-          <w:b w:val="0"/>
-          <w:bCs w:val="0"/>
-          <w:i w:val="0"/>
-          <w:iCs w:val="0"/>
-          <w:sz w:val="28"/>
-          <w:szCs w:val="28"/>
-          <w:u w:val="none"/>
-        </w:rPr>
-        <w:t>Registered customers can log in to their accounts with their email and password.</w:t>
-      </w:r>
-    </w:p>
-    <w:p>
-      <w:pPr>
-        <w:pStyle w:val="ListParagraph"/>
-        <w:numPr>
-          <w:ilvl w:val="0"/>
-          <w:numId w:val="3"/>
-        </w:numPr>
-        <w:spacing w:line="360" w:lineRule="auto"/>
-        <w:jc w:val="left"/>
-        <w:rPr>
-          <w:rFonts w:ascii="Calibri" w:hAnsi="Calibri" w:eastAsia="Calibri" w:cs="Calibri" w:asciiTheme="minorAscii" w:hAnsiTheme="minorAscii" w:eastAsiaTheme="minorAscii" w:cstheme="minorAscii"/>
-          <w:b w:val="0"/>
-          <w:bCs w:val="0"/>
-          <w:i w:val="0"/>
-          <w:iCs w:val="0"/>
-          <w:sz w:val="28"/>
-          <w:szCs w:val="28"/>
-          <w:u w:val="none"/>
-        </w:rPr>
-      </w:pPr>
-      <w:r>
-        <w:rPr>
-          <w:rFonts w:ascii="Calibri" w:hAnsi="Calibri" w:eastAsia="Calibri" w:cs="Calibri" w:asciiTheme="minorAscii" w:hAnsiTheme="minorAscii" w:eastAsiaTheme="minorAscii" w:cstheme="minorAscii"/>
-          <w:b w:val="0"/>
-          <w:bCs w:val="0"/>
-          <w:i w:val="0"/>
-          <w:iCs w:val="0"/>
-          <w:sz w:val="28"/>
-          <w:szCs w:val="28"/>
-          <w:u w:val="none"/>
-        </w:rPr>
-        <w:t>Password recovery and account management options should be available.</w:t>
-      </w:r>
-    </w:p>
-    <w:p>
-      <w:pPr>
-        <w:pStyle w:val="Normal"/>
-        <w:spacing w:line="360" w:lineRule="auto"/>
-        <w:jc w:val="left"/>
-        <w:rPr>
-          <w:rFonts w:ascii="Calibri" w:hAnsi="Calibri" w:eastAsia="Calibri" w:cs="Calibri" w:asciiTheme="minorAscii" w:hAnsiTheme="minorAscii" w:eastAsiaTheme="minorAscii" w:cstheme="minorAscii"/>
-          <w:b w:val="0"/>
-          <w:bCs w:val="0"/>
-          <w:i w:val="0"/>
-          <w:iCs w:val="0"/>
-          <w:sz w:val="32"/>
-          <w:szCs w:val="32"/>
-          <w:u w:val="none"/>
-        </w:rPr>
-      </w:pPr>
-      <w:r>
-        <w:rPr>
-          <w:b w:val="1"/>
-          <w:bCs w:val="1"/>
-          <w:color w:val="4471C4"/>
-          <w:sz w:val="32"/>
-          <w:szCs w:val="32"/>
-        </w:rPr>
-        <w:t xml:space="preserve">Admin </w:t>
-      </w:r>
-      <w:r>
-        <w:rPr>
-          <w:b w:val="1"/>
-          <w:bCs w:val="1"/>
-          <w:color w:val="4471C4"/>
-          <w:sz w:val="32"/>
-          <w:szCs w:val="32"/>
-        </w:rPr>
-        <w:t>Login:</w:t>
-      </w:r>
-    </w:p>
-    <w:p>
-      <w:pPr>
-        <w:pStyle w:val="ListParagraph"/>
-        <w:numPr>
-          <w:ilvl w:val="0"/>
-          <w:numId w:val="3"/>
-        </w:numPr>
-        <w:spacing w:line="360" w:lineRule="auto"/>
-        <w:jc w:val="left"/>
-        <w:rPr>
-          <w:rFonts w:ascii="Calibri" w:hAnsi="Calibri" w:eastAsia="Calibri" w:cs="Calibri" w:asciiTheme="minorAscii" w:hAnsiTheme="minorAscii" w:eastAsiaTheme="minorAscii" w:cstheme="minorAscii"/>
-          <w:b w:val="0"/>
-          <w:bCs w:val="0"/>
-          <w:i w:val="0"/>
-          <w:iCs w:val="0"/>
-          <w:sz w:val="28"/>
-          <w:szCs w:val="28"/>
-          <w:u w:val="none"/>
-        </w:rPr>
-      </w:pPr>
-      <w:r>
-        <w:rPr>
-          <w:rFonts w:ascii="Calibri" w:hAnsi="Calibri" w:eastAsia="Calibri" w:cs="Calibri" w:asciiTheme="minorAscii" w:hAnsiTheme="minorAscii" w:eastAsiaTheme="minorAscii" w:cstheme="minorAscii"/>
-          <w:b w:val="0"/>
-          <w:bCs w:val="0"/>
-          <w:i w:val="0"/>
-          <w:iCs w:val="0"/>
-          <w:sz w:val="28"/>
-          <w:szCs w:val="28"/>
-          <w:u w:val="none"/>
-        </w:rPr>
-        <w:t>Administrators will have a separate login interface to access the website's dashboard.</w:t>
-      </w:r>
-    </w:p>
-    <w:p>
-      <w:pPr>
-        <w:pStyle w:val="ListParagraph"/>
-        <w:numPr>
-          <w:ilvl w:val="0"/>
-          <w:numId w:val="3"/>
-        </w:numPr>
-        <w:spacing w:line="360" w:lineRule="auto"/>
-        <w:rPr>
-          <w:sz w:val="28"/>
-          <w:szCs w:val="28"/>
-        </w:rPr>
-      </w:pPr>
-      <w:r>
-        <w:rPr>
-          <w:sz w:val="28"/>
-          <w:szCs w:val="28"/>
-        </w:rPr>
-        <w:t>Admins have special privileges to manage customer accounts, meals, and orders.</w:t>
-      </w:r>
-    </w:p>
-    <w:p>
-      <w:pPr>
-        <w:spacing w:line="360" w:lineRule="auto"/>
-      </w:pPr>
-      <w:r>
-        <w:br w:type="page"/>
-      </w:r>
-    </w:p>
-    <w:p>
-      <w:pPr>
-        <w:pStyle w:val="Normal"/>
-        <w:spacing w:line="360" w:lineRule="auto"/>
-        <w:jc w:val="center"/>
-        <w:rPr>
-          <w:b w:val="1"/>
-          <w:bCs w:val="1"/>
-          <w:color w:val="4471C4"/>
-          <w:sz w:val="32"/>
-          <w:szCs w:val="32"/>
-        </w:rPr>
-      </w:pPr>
-      <w:r>
-        <w:rPr>
-          <w:rFonts w:ascii="Calibri" w:hAnsi="Calibri" w:eastAsia="Calibri" w:cs="Calibri" w:asciiTheme="minorAscii" w:hAnsiTheme="minorAscii" w:eastAsiaTheme="minorAscii" w:cstheme="minorAscii"/>
-          <w:b w:val="1"/>
-          <w:bCs w:val="1"/>
-          <w:i w:val="0"/>
-          <w:iCs w:val="0"/>
-          <w:sz w:val="32"/>
-          <w:szCs w:val="32"/>
-          <w:u w:val="none"/>
-        </w:rPr>
-        <w:t>MEAL RECOMMENDATIONS</w:t>
-      </w:r>
-    </w:p>
-    <w:p>
-      <w:pPr>
-        <w:pStyle w:val="Normal"/>
-        <w:spacing w:line="360" w:lineRule="auto"/>
-        <w:jc w:val="left"/>
-        <w:rPr>
-          <w:b w:val="1"/>
-          <w:bCs w:val="1"/>
-          <w:color w:val="4471C4" w:themeColor="accent1" w:themeTint="FF" w:themeShade="FF"/>
-          <w:sz w:val="32"/>
-          <w:szCs w:val="32"/>
-        </w:rPr>
-      </w:pPr>
-      <w:r>
-        <w:rPr>
-          <w:b w:val="1"/>
-          <w:bCs w:val="1"/>
-          <w:color w:val="4471C4"/>
-          <w:sz w:val="32"/>
-          <w:szCs w:val="32"/>
-        </w:rPr>
-        <w:t xml:space="preserve">Personalized Meal </w:t>
-      </w:r>
-      <w:r>
-        <w:rPr>
-          <w:b w:val="1"/>
-          <w:bCs w:val="1"/>
-          <w:color w:val="4471C4"/>
-          <w:sz w:val="32"/>
-          <w:szCs w:val="32"/>
-        </w:rPr>
-        <w:t>Suggestions:</w:t>
+          <w:lang w:val="en-GB"/>
+        </w:rPr>
+        <w:t>Recommendations:</w:t>
+      </w:r>
+    </w:p>
+    <w:p>
+      <w:pPr>
+        <w:pStyle w:val="ListParagraph"/>
+        <w:numPr>
+          <w:ilvl w:val="1"/>
+          <w:numId w:val="2"/>
+        </w:numPr>
+        <w:spacing w:before="0" w:beforeAutospacing="off" w:after="0" w:afterAutospacing="off" w:line="360" w:lineRule="auto"/>
+        <w:rPr>
+          <w:rFonts w:ascii="Calibri" w:hAnsi="Calibri" w:eastAsia="Calibri" w:cs="Calibri" w:asciiTheme="minorAscii" w:hAnsiTheme="minorAscii" w:eastAsiaTheme="minorAscii" w:cstheme="minorAscii"/>
+          <w:sz w:val="28"/>
+          <w:szCs w:val="28"/>
+        </w:rPr>
+      </w:pPr>
+      <w:r>
+        <w:rPr>
+          <w:rFonts w:ascii="Calibri" w:hAnsi="Calibri" w:eastAsia="Calibri" w:cs="Calibri" w:asciiTheme="minorAscii" w:hAnsiTheme="minorAscii" w:eastAsiaTheme="minorAscii" w:cstheme="minorAscii"/>
+          <w:sz w:val="28"/>
+          <w:szCs w:val="28"/>
+        </w:rPr>
+        <w:t>Utilize customer-provided physical information to generate personalized meal suggestions.</w:t>
+      </w:r>
+    </w:p>
+    <w:p>
+      <w:pPr>
+        <w:pStyle w:val="ListParagraph"/>
+        <w:numPr>
+          <w:ilvl w:val="1"/>
+          <w:numId w:val="2"/>
+        </w:numPr>
+        <w:spacing w:before="0" w:beforeAutospacing="off" w:after="0" w:afterAutospacing="off" w:line="360" w:lineRule="auto"/>
+        <w:rPr>
+          <w:rFonts w:ascii="Calibri" w:hAnsi="Calibri" w:eastAsia="Calibri" w:cs="Calibri" w:asciiTheme="minorAscii" w:hAnsiTheme="minorAscii" w:eastAsiaTheme="minorAscii" w:cstheme="minorAscii"/>
+          <w:sz w:val="28"/>
+          <w:szCs w:val="28"/>
+        </w:rPr>
+      </w:pPr>
+      <w:r>
+        <w:rPr>
+          <w:rFonts w:ascii="Calibri" w:hAnsi="Calibri" w:eastAsia="Calibri" w:cs="Calibri" w:asciiTheme="minorAscii" w:hAnsiTheme="minorAscii" w:eastAsiaTheme="minorAscii" w:cstheme="minorAscii"/>
+          <w:sz w:val="28"/>
+          <w:szCs w:val="28"/>
+        </w:rPr>
+        <w:t>Consider fitness goals, dietary preferences, and allergies</w:t>
       </w:r>
     </w:p>
     <w:p>
@@ -1167,23 +1887,100 @@
           <w:ilvl w:val="0"/>
           <w:numId w:val="2"/>
         </w:numPr>
-        <w:spacing w:line="360" w:lineRule="auto"/>
-        <w:jc w:val="left"/>
-        <w:rPr>
-          <w:color w:val="000000" w:themeColor="text1" w:themeTint="FF" w:themeShade="FF"/>
-          <w:sz w:val="28"/>
-          <w:szCs w:val="28"/>
-        </w:rPr>
-      </w:pPr>
-      <w:r>
-        <w:rPr>
-          <w:b w:val="0"/>
-          <w:bCs w:val="0"/>
-          <w:color w:val="000000" w:themeColor="text1" w:themeTint="FF" w:themeShade="FF"/>
-          <w:sz w:val="28"/>
-          <w:szCs w:val="28"/>
-        </w:rPr>
-        <w:t>The system uses the customer's physical information and fitness goals to generate personalized sports meal recommendations.</w:t>
+        <w:spacing w:before="0" w:beforeAutospacing="off" w:after="0" w:afterAutospacing="off" w:line="360" w:lineRule="auto"/>
+        <w:rPr>
+          <w:rFonts w:ascii="Calibri" w:hAnsi="Calibri" w:eastAsia="Calibri" w:cs="Calibri" w:asciiTheme="minorAscii" w:hAnsiTheme="minorAscii" w:eastAsiaTheme="minorAscii" w:cstheme="minorAscii"/>
+          <w:b w:val="1"/>
+          <w:bCs w:val="1"/>
+          <w:i w:val="0"/>
+          <w:iCs w:val="0"/>
+          <w:caps w:val="0"/>
+          <w:smallCaps w:val="0"/>
+          <w:noProof w:val="0"/>
+          <w:sz w:val="28"/>
+          <w:szCs w:val="28"/>
+          <w:lang w:val="en-GB"/>
+        </w:rPr>
+      </w:pPr>
+      <w:r>
+        <w:rPr>
+          <w:rFonts w:ascii="Calibri" w:hAnsi="Calibri" w:eastAsia="Calibri" w:cs="Calibri" w:asciiTheme="minorAscii" w:hAnsiTheme="minorAscii" w:eastAsiaTheme="minorAscii" w:cstheme="minorAscii"/>
+          <w:b w:val="1"/>
+          <w:bCs w:val="1"/>
+          <w:i w:val="0"/>
+          <w:iCs w:val="0"/>
+          <w:caps w:val="0"/>
+          <w:smallCaps w:val="0"/>
+          <w:noProof w:val="0"/>
+          <w:sz w:val="28"/>
+          <w:szCs w:val="28"/>
+          <w:lang w:val="en-GB"/>
+        </w:rPr>
+        <w:t>Customer Meal Selection:</w:t>
+      </w:r>
+    </w:p>
+    <w:p>
+      <w:pPr>
+        <w:pStyle w:val="ListParagraph"/>
+        <w:numPr>
+          <w:ilvl w:val="1"/>
+          <w:numId w:val="2"/>
+        </w:numPr>
+        <w:spacing w:before="0" w:beforeAutospacing="off" w:after="0" w:afterAutospacing="off" w:line="360" w:lineRule="auto"/>
+        <w:rPr>
+          <w:rFonts w:ascii="Calibri" w:hAnsi="Calibri" w:eastAsia="Calibri" w:cs="Calibri" w:asciiTheme="minorAscii" w:hAnsiTheme="minorAscii" w:eastAsiaTheme="minorAscii" w:cstheme="minorAscii"/>
+          <w:b w:val="0"/>
+          <w:bCs w:val="0"/>
+          <w:sz w:val="28"/>
+          <w:szCs w:val="28"/>
+        </w:rPr>
+      </w:pPr>
+      <w:r>
+        <w:rPr>
+          <w:rFonts w:ascii="Calibri" w:hAnsi="Calibri" w:eastAsia="Calibri" w:cs="Calibri" w:asciiTheme="minorAscii" w:hAnsiTheme="minorAscii" w:eastAsiaTheme="minorAscii" w:cstheme="minorAscii"/>
+          <w:b w:val="0"/>
+          <w:bCs w:val="0"/>
+          <w:sz w:val="28"/>
+          <w:szCs w:val="28"/>
+        </w:rPr>
+        <w:t>Allow customers to choose meals from personalized recommendations or select their own food elements.</w:t>
+      </w:r>
+    </w:p>
+    <w:p>
+      <w:pPr>
+        <w:pStyle w:val="Heading3"/>
+        <w:spacing w:before="0" w:beforeAutospacing="off" w:after="0" w:afterAutospacing="off" w:line="360" w:lineRule="auto"/>
+        <w:rPr>
+          <w:rFonts w:ascii="Calibri" w:hAnsi="Calibri" w:eastAsia="Calibri" w:cs="Calibri" w:asciiTheme="minorAscii" w:hAnsiTheme="minorAscii" w:eastAsiaTheme="minorAscii" w:cstheme="minorAscii"/>
+          <w:b w:val="1"/>
+          <w:bCs w:val="1"/>
+          <w:i w:val="0"/>
+          <w:iCs w:val="0"/>
+          <w:caps w:val="0"/>
+          <w:smallCaps w:val="0"/>
+          <w:noProof w:val="0"/>
+          <w:color w:val="4471C4"/>
+          <w:sz w:val="28"/>
+          <w:szCs w:val="28"/>
+          <w:lang w:val="en-GB"/>
+        </w:rPr>
+      </w:pPr>
+      <w:r>
+        <w:rPr>
+          <w:rFonts w:ascii="Calibri" w:hAnsi="Calibri" w:eastAsia="Calibri" w:cs="Calibri" w:asciiTheme="minorAscii" w:hAnsiTheme="minorAscii" w:eastAsiaTheme="minorAscii" w:cstheme="minorAscii"/>
+          <w:b w:val="1"/>
+          <w:bCs w:val="1"/>
+          <w:i w:val="0"/>
+          <w:iCs w:val="0"/>
+          <w:caps w:val="0"/>
+          <w:smallCaps w:val="0"/>
+          <w:noProof w:val="0"/>
+          <w:color w:val="4471C4"/>
+          <w:sz w:val="28"/>
+          <w:szCs w:val="28"/>
+          <w:lang w:val="en-GB"/>
+        </w:rPr>
+        <w:t>Order Management:</w:t>
       </w:r>
     </w:p>
     <w:p>
@@ -1193,57 +1990,84 @@
           <w:ilvl w:val="0"/>
           <w:numId w:val="2"/>
         </w:numPr>
-        <w:spacing w:line="360" w:lineRule="auto"/>
-        <w:jc w:val="left"/>
-        <w:rPr>
+        <w:spacing w:before="0" w:beforeAutospacing="off" w:after="0" w:afterAutospacing="off" w:line="360" w:lineRule="auto"/>
+        <w:rPr>
+          <w:rFonts w:ascii="Calibri" w:hAnsi="Calibri" w:eastAsia="Calibri" w:cs="Calibri" w:asciiTheme="minorAscii" w:hAnsiTheme="minorAscii" w:eastAsiaTheme="minorAscii" w:cstheme="minorAscii"/>
+          <w:b w:val="0"/>
+          <w:bCs w:val="0"/>
+          <w:i w:val="0"/>
+          <w:iCs w:val="0"/>
+          <w:caps w:val="0"/>
+          <w:smallCaps w:val="0"/>
+          <w:noProof w:val="0"/>
           <w:color w:val="000000" w:themeColor="text1" w:themeTint="FF" w:themeShade="FF"/>
           <w:sz w:val="28"/>
           <w:szCs w:val="28"/>
-        </w:rPr>
-      </w:pPr>
-      <w:r>
-        <w:rPr>
-          <w:b w:val="0"/>
-          <w:bCs w:val="0"/>
+          <w:lang w:val="en-GB"/>
+        </w:rPr>
+      </w:pPr>
+      <w:r>
+        <w:rPr>
+          <w:rFonts w:ascii="Calibri" w:hAnsi="Calibri" w:eastAsia="Calibri" w:cs="Calibri" w:asciiTheme="minorAscii" w:hAnsiTheme="minorAscii" w:eastAsiaTheme="minorAscii" w:cstheme="minorAscii"/>
+          <w:b w:val="1"/>
+          <w:bCs w:val="1"/>
+          <w:i w:val="0"/>
+          <w:iCs w:val="0"/>
+          <w:caps w:val="0"/>
+          <w:smallCaps w:val="0"/>
+          <w:noProof w:val="0"/>
           <w:color w:val="000000" w:themeColor="text1" w:themeTint="FF" w:themeShade="FF"/>
           <w:sz w:val="28"/>
           <w:szCs w:val="28"/>
-        </w:rPr>
-        <w:t>Customers can choose to receive these recommendations or select their own meal preferences.</w:t>
-      </w:r>
-    </w:p>
-    <w:p>
-      <w:pPr>
-        <w:pStyle w:val="Normal"/>
-        <w:spacing w:line="360" w:lineRule="auto"/>
-        <w:jc w:val="left"/>
-        <w:rPr>
-          <w:b w:val="1"/>
-          <w:bCs w:val="1"/>
-          <w:color w:val="4471C4" w:themeColor="accent1" w:themeTint="FF" w:themeShade="FF"/>
-          <w:sz w:val="32"/>
-          <w:szCs w:val="32"/>
-        </w:rPr>
-      </w:pPr>
-      <w:r>
-        <w:rPr>
-          <w:b w:val="1"/>
-          <w:bCs w:val="1"/>
-          <w:color w:val="4471C4"/>
-          <w:sz w:val="32"/>
-          <w:szCs w:val="32"/>
-        </w:rPr>
-        <w:t xml:space="preserve">Customer Meal </w:t>
-      </w:r>
-      <w:r>
-        <w:rPr>
-          <w:b w:val="1"/>
-          <w:bCs w:val="1"/>
-          <w:color w:val="4471C4"/>
-          <w:sz w:val="32"/>
-          <w:szCs w:val="32"/>
-        </w:rPr>
-        <w:t>Selection:</w:t>
+          <w:lang w:val="en-GB"/>
+        </w:rPr>
+        <w:t>Order Notification:</w:t>
+      </w:r>
+    </w:p>
+    <w:p>
+      <w:pPr>
+        <w:pStyle w:val="ListParagraph"/>
+        <w:numPr>
+          <w:ilvl w:val="1"/>
+          <w:numId w:val="2"/>
+        </w:numPr>
+        <w:spacing w:before="0" w:beforeAutospacing="off" w:after="0" w:afterAutospacing="off" w:line="360" w:lineRule="auto"/>
+        <w:rPr>
+          <w:rFonts w:ascii="Calibri" w:hAnsi="Calibri" w:eastAsia="Calibri" w:cs="Calibri" w:asciiTheme="minorAscii" w:hAnsiTheme="minorAscii" w:eastAsiaTheme="minorAscii" w:cstheme="minorAscii"/>
+          <w:sz w:val="28"/>
+          <w:szCs w:val="28"/>
+        </w:rPr>
+      </w:pPr>
+      <w:r>
+        <w:rPr>
+          <w:rFonts w:ascii="Calibri" w:hAnsi="Calibri" w:eastAsia="Calibri" w:cs="Calibri" w:asciiTheme="minorAscii" w:hAnsiTheme="minorAscii" w:eastAsiaTheme="minorAscii" w:cstheme="minorAscii"/>
+          <w:sz w:val="28"/>
+          <w:szCs w:val="28"/>
+        </w:rPr>
+        <w:t>Send automated notifications to administrators upon new orders.</w:t>
+      </w:r>
+    </w:p>
+    <w:p>
+      <w:pPr>
+        <w:pStyle w:val="ListParagraph"/>
+        <w:numPr>
+          <w:ilvl w:val="1"/>
+          <w:numId w:val="2"/>
+        </w:numPr>
+        <w:spacing w:before="0" w:beforeAutospacing="off" w:after="0" w:afterAutospacing="off" w:line="360" w:lineRule="auto"/>
+        <w:rPr>
+          <w:rFonts w:ascii="Calibri" w:hAnsi="Calibri" w:eastAsia="Calibri" w:cs="Calibri" w:asciiTheme="minorAscii" w:hAnsiTheme="minorAscii" w:eastAsiaTheme="minorAscii" w:cstheme="minorAscii"/>
+          <w:sz w:val="28"/>
+          <w:szCs w:val="28"/>
+        </w:rPr>
+      </w:pPr>
+      <w:r>
+        <w:rPr>
+          <w:rFonts w:ascii="Calibri" w:hAnsi="Calibri" w:eastAsia="Calibri" w:cs="Calibri" w:asciiTheme="minorAscii" w:hAnsiTheme="minorAscii" w:eastAsiaTheme="minorAscii" w:cstheme="minorAscii"/>
+          <w:sz w:val="28"/>
+          <w:szCs w:val="28"/>
+        </w:rPr>
+        <w:t>Include order details and customer preferences in the notifications.</w:t>
       </w:r>
     </w:p>
     <w:p>
@@ -1254,58 +2078,85 @@
           <w:numId w:val="2"/>
         </w:numPr>
         <w:spacing w:before="0" w:beforeAutospacing="off" w:after="0" w:afterAutospacing="off" w:line="360" w:lineRule="auto"/>
-        <w:jc w:val="left"/>
-        <w:rPr>
-          <w:rFonts w:ascii="Segoe UI" w:hAnsi="Segoe UI" w:eastAsia="Segoe UI" w:cs="Segoe UI"/>
-          <w:b w:val="0"/>
-          <w:bCs w:val="0"/>
-          <w:i w:val="0"/>
-          <w:iCs w:val="0"/>
-          <w:caps w:val="0"/>
-          <w:smallCaps w:val="0"/>
-          <w:noProof w:val="0"/>
-          <w:color w:val="000000" w:themeColor="text1" w:themeTint="FF" w:themeShade="FF"/>
-          <w:sz w:val="24"/>
-          <w:szCs w:val="24"/>
-          <w:lang w:val="en-GB"/>
-        </w:rPr>
-      </w:pPr>
-      <w:r>
-        <w:rPr>
-          <w:b w:val="0"/>
-          <w:bCs w:val="0"/>
-          <w:color w:val="000000" w:themeColor="text1" w:themeTint="FF" w:themeShade="FF"/>
-          <w:sz w:val="28"/>
-          <w:szCs w:val="28"/>
-        </w:rPr>
-        <w:t xml:space="preserve">The system </w:t>
-      </w:r>
-      <w:r>
-        <w:rPr>
-          <w:rFonts w:ascii="Segoe UI" w:hAnsi="Segoe UI" w:eastAsia="Segoe UI" w:cs="Segoe UI"/>
-          <w:b w:val="0"/>
-          <w:bCs w:val="0"/>
-          <w:i w:val="0"/>
-          <w:iCs w:val="0"/>
-          <w:caps w:val="0"/>
-          <w:smallCaps w:val="0"/>
-          <w:noProof w:val="0"/>
-          <w:color w:val="000000" w:themeColor="text1" w:themeTint="FF" w:themeShade="FF"/>
-          <w:sz w:val="24"/>
-          <w:szCs w:val="24"/>
-          <w:lang w:val="en-GB"/>
-        </w:rPr>
-        <w:t>C</w:t>
-      </w:r>
-      <w:r>
-        <w:rPr>
-          <w:b w:val="0"/>
-          <w:bCs w:val="0"/>
-          <w:color w:val="000000" w:themeColor="text1" w:themeTint="FF" w:themeShade="FF"/>
-          <w:sz w:val="28"/>
-          <w:szCs w:val="28"/>
-        </w:rPr>
-        <w:t>uses the customer's physical information and fitness goals to generate personalized sports meal recommendations.</w:t>
+        <w:rPr>
+          <w:rFonts w:ascii="Calibri" w:hAnsi="Calibri" w:eastAsia="Calibri" w:cs="Calibri" w:asciiTheme="minorAscii" w:hAnsiTheme="minorAscii" w:eastAsiaTheme="minorAscii" w:cstheme="minorAscii"/>
+          <w:b w:val="1"/>
+          <w:bCs w:val="1"/>
+          <w:i w:val="0"/>
+          <w:iCs w:val="0"/>
+          <w:caps w:val="0"/>
+          <w:smallCaps w:val="0"/>
+          <w:noProof w:val="0"/>
+          <w:sz w:val="28"/>
+          <w:szCs w:val="28"/>
+          <w:lang w:val="en-GB"/>
+        </w:rPr>
+      </w:pPr>
+      <w:r>
+        <w:rPr>
+          <w:rFonts w:ascii="Calibri" w:hAnsi="Calibri" w:eastAsia="Calibri" w:cs="Calibri" w:asciiTheme="minorAscii" w:hAnsiTheme="minorAscii" w:eastAsiaTheme="minorAscii" w:cstheme="minorAscii"/>
+          <w:b w:val="1"/>
+          <w:bCs w:val="1"/>
+          <w:i w:val="0"/>
+          <w:iCs w:val="0"/>
+          <w:caps w:val="0"/>
+          <w:smallCaps w:val="0"/>
+          <w:noProof w:val="0"/>
+          <w:sz w:val="28"/>
+          <w:szCs w:val="28"/>
+          <w:lang w:val="en-GB"/>
+        </w:rPr>
+        <w:t>Order Confirmation:</w:t>
+      </w:r>
+    </w:p>
+    <w:p>
+      <w:pPr>
+        <w:pStyle w:val="ListParagraph"/>
+        <w:numPr>
+          <w:ilvl w:val="1"/>
+          <w:numId w:val="2"/>
+        </w:numPr>
+        <w:spacing w:before="0" w:beforeAutospacing="off" w:after="0" w:afterAutospacing="off" w:line="360" w:lineRule="auto"/>
+        <w:rPr>
+          <w:rFonts w:ascii="Calibri" w:hAnsi="Calibri" w:eastAsia="Calibri" w:cs="Calibri" w:asciiTheme="minorAscii" w:hAnsiTheme="minorAscii" w:eastAsiaTheme="minorAscii" w:cstheme="minorAscii"/>
+          <w:b w:val="0"/>
+          <w:bCs w:val="0"/>
+          <w:sz w:val="28"/>
+          <w:szCs w:val="28"/>
+        </w:rPr>
+      </w:pPr>
+      <w:r>
+        <w:rPr>
+          <w:rFonts w:ascii="Calibri" w:hAnsi="Calibri" w:eastAsia="Calibri" w:cs="Calibri" w:asciiTheme="minorAscii" w:hAnsiTheme="minorAscii" w:eastAsiaTheme="minorAscii" w:cstheme="minorAscii"/>
+          <w:b w:val="0"/>
+          <w:bCs w:val="0"/>
+          <w:sz w:val="28"/>
+          <w:szCs w:val="28"/>
+        </w:rPr>
+        <w:t>Allow administrators to review and confirm orders.</w:t>
+      </w:r>
+    </w:p>
+    <w:p>
+      <w:pPr>
+        <w:pStyle w:val="ListParagraph"/>
+        <w:numPr>
+          <w:ilvl w:val="1"/>
+          <w:numId w:val="2"/>
+        </w:numPr>
+        <w:spacing w:before="0" w:beforeAutospacing="off" w:after="0" w:afterAutospacing="off" w:line="360" w:lineRule="auto"/>
+        <w:rPr>
+          <w:rFonts w:ascii="Calibri" w:hAnsi="Calibri" w:eastAsia="Calibri" w:cs="Calibri" w:asciiTheme="minorAscii" w:hAnsiTheme="minorAscii" w:eastAsiaTheme="minorAscii" w:cstheme="minorAscii"/>
+          <w:sz w:val="28"/>
+          <w:szCs w:val="28"/>
+        </w:rPr>
+      </w:pPr>
+      <w:r>
+        <w:rPr>
+          <w:rFonts w:ascii="Calibri" w:hAnsi="Calibri" w:eastAsia="Calibri" w:cs="Calibri" w:asciiTheme="minorAscii" w:hAnsiTheme="minorAscii" w:eastAsiaTheme="minorAscii" w:cstheme="minorAscii"/>
+          <w:sz w:val="28"/>
+          <w:szCs w:val="28"/>
+        </w:rPr>
+        <w:t>Facilitate order adjustments based on customer preferences.</w:t>
       </w:r>
     </w:p>
     <w:p>
@@ -1316,85 +2167,144 @@
           <w:numId w:val="2"/>
         </w:numPr>
         <w:spacing w:before="0" w:beforeAutospacing="off" w:after="0" w:afterAutospacing="off" w:line="360" w:lineRule="auto"/>
-        <w:jc w:val="left"/>
-        <w:rPr>
-          <w:rFonts w:ascii="Segoe UI" w:hAnsi="Segoe UI" w:eastAsia="Segoe UI" w:cs="Segoe UI"/>
-          <w:b w:val="0"/>
-          <w:bCs w:val="0"/>
-          <w:i w:val="0"/>
-          <w:iCs w:val="0"/>
-          <w:caps w:val="0"/>
-          <w:smallCaps w:val="0"/>
-          <w:noProof w:val="0"/>
-          <w:color w:val="000000" w:themeColor="text1" w:themeTint="FF" w:themeShade="FF"/>
-          <w:sz w:val="24"/>
-          <w:szCs w:val="24"/>
-          <w:lang w:val="en-GB"/>
-        </w:rPr>
-      </w:pPr>
-      <w:r>
-        <w:rPr>
-          <w:b w:val="0"/>
-          <w:bCs w:val="0"/>
-          <w:color w:val="000000" w:themeColor="text1" w:themeTint="FF" w:themeShade="FF"/>
-          <w:sz w:val="28"/>
-          <w:szCs w:val="28"/>
-        </w:rPr>
-        <w:t>Customers can choose to receive these recommendations or select their own meal preferences.</w:t>
-      </w:r>
-    </w:p>
-    <w:p>
-      <w:pPr>
-        <w:pStyle w:val="Normal"/>
-        <w:spacing w:line="360" w:lineRule="auto"/>
-        <w:jc w:val="center"/>
-        <w:rPr>
-          <w:rFonts w:ascii="Calibri" w:hAnsi="Calibri" w:eastAsia="Calibri" w:cs="Calibri" w:asciiTheme="minorAscii" w:hAnsiTheme="minorAscii" w:eastAsiaTheme="minorAscii" w:cstheme="minorAscii"/>
-          <w:b w:val="1"/>
-          <w:bCs w:val="1"/>
-          <w:i w:val="0"/>
-          <w:iCs w:val="0"/>
-          <w:sz w:val="32"/>
-          <w:szCs w:val="32"/>
-          <w:u w:val="none"/>
-        </w:rPr>
-      </w:pPr>
-      <w:r>
-        <w:rPr>
-          <w:rFonts w:ascii="Calibri" w:hAnsi="Calibri" w:eastAsia="Calibri" w:cs="Calibri" w:asciiTheme="minorAscii" w:hAnsiTheme="minorAscii" w:eastAsiaTheme="minorAscii" w:cstheme="minorAscii"/>
-          <w:b w:val="1"/>
-          <w:bCs w:val="1"/>
-          <w:i w:val="0"/>
-          <w:iCs w:val="0"/>
-          <w:sz w:val="32"/>
-          <w:szCs w:val="32"/>
-          <w:u w:val="none"/>
-        </w:rPr>
-        <w:t>MEAL RECOMMENDATIONS</w:t>
+        <w:rPr>
+          <w:rFonts w:ascii="Calibri" w:hAnsi="Calibri" w:eastAsia="Calibri" w:cs="Calibri" w:asciiTheme="minorAscii" w:hAnsiTheme="minorAscii" w:eastAsiaTheme="minorAscii" w:cstheme="minorAscii"/>
+          <w:b w:val="1"/>
+          <w:bCs w:val="1"/>
+          <w:i w:val="0"/>
+          <w:iCs w:val="0"/>
+          <w:caps w:val="0"/>
+          <w:smallCaps w:val="0"/>
+          <w:noProof w:val="0"/>
+          <w:sz w:val="28"/>
+          <w:szCs w:val="28"/>
+          <w:lang w:val="en-GB"/>
+        </w:rPr>
+      </w:pPr>
+      <w:r>
+        <w:rPr>
+          <w:rFonts w:ascii="Calibri" w:hAnsi="Calibri" w:eastAsia="Calibri" w:cs="Calibri" w:asciiTheme="minorAscii" w:hAnsiTheme="minorAscii" w:eastAsiaTheme="minorAscii" w:cstheme="minorAscii"/>
+          <w:b w:val="1"/>
+          <w:bCs w:val="1"/>
+          <w:i w:val="0"/>
+          <w:iCs w:val="0"/>
+          <w:caps w:val="0"/>
+          <w:smallCaps w:val="0"/>
+          <w:noProof w:val="0"/>
+          <w:sz w:val="28"/>
+          <w:szCs w:val="28"/>
+          <w:lang w:val="en-GB"/>
+        </w:rPr>
+        <w:t>Meal Preparation and Delivery</w:t>
+      </w:r>
+      <w:r>
+        <w:rPr>
+          <w:rFonts w:ascii="Calibri" w:hAnsi="Calibri" w:eastAsia="Calibri" w:cs="Calibri" w:asciiTheme="minorAscii" w:hAnsiTheme="minorAscii" w:eastAsiaTheme="minorAscii" w:cstheme="minorAscii"/>
+          <w:b w:val="1"/>
+          <w:bCs w:val="1"/>
+          <w:i w:val="0"/>
+          <w:iCs w:val="0"/>
+          <w:caps w:val="0"/>
+          <w:smallCaps w:val="0"/>
+          <w:noProof w:val="0"/>
+          <w:sz w:val="28"/>
+          <w:szCs w:val="28"/>
+          <w:lang w:val="en-GB"/>
+        </w:rPr>
+        <w:t>:</w:t>
+      </w:r>
+    </w:p>
+    <w:p>
+      <w:pPr>
+        <w:pStyle w:val="ListParagraph"/>
+        <w:numPr>
+          <w:ilvl w:val="1"/>
+          <w:numId w:val="2"/>
+        </w:numPr>
+        <w:spacing w:before="0" w:beforeAutospacing="off" w:after="0" w:afterAutospacing="off" w:line="360" w:lineRule="auto"/>
+        <w:rPr>
+          <w:rFonts w:ascii="Calibri" w:hAnsi="Calibri" w:eastAsia="Calibri" w:cs="Calibri" w:asciiTheme="minorAscii" w:hAnsiTheme="minorAscii" w:eastAsiaTheme="minorAscii" w:cstheme="minorAscii"/>
+          <w:sz w:val="28"/>
+          <w:szCs w:val="28"/>
+        </w:rPr>
+      </w:pPr>
+      <w:r>
+        <w:rPr>
+          <w:rFonts w:ascii="Calibri" w:hAnsi="Calibri" w:eastAsia="Calibri" w:cs="Calibri" w:asciiTheme="minorAscii" w:hAnsiTheme="minorAscii" w:eastAsiaTheme="minorAscii" w:cstheme="minorAscii"/>
+          <w:sz w:val="28"/>
+          <w:szCs w:val="28"/>
+        </w:rPr>
+        <w:t>Assign orders to chefs for meal preparation.</w:t>
+      </w:r>
+    </w:p>
+    <w:p>
+      <w:pPr>
+        <w:pStyle w:val="ListParagraph"/>
+        <w:numPr>
+          <w:ilvl w:val="1"/>
+          <w:numId w:val="2"/>
+        </w:numPr>
+        <w:spacing w:before="0" w:beforeAutospacing="off" w:after="0" w:afterAutospacing="off" w:line="360" w:lineRule="auto"/>
+        <w:rPr>
+          <w:rFonts w:ascii="Calibri" w:hAnsi="Calibri" w:eastAsia="Calibri" w:cs="Calibri" w:asciiTheme="minorAscii" w:hAnsiTheme="minorAscii" w:eastAsiaTheme="minorAscii" w:cstheme="minorAscii"/>
+          <w:sz w:val="28"/>
+          <w:szCs w:val="28"/>
+        </w:rPr>
+      </w:pPr>
+      <w:r>
+        <w:rPr>
+          <w:rFonts w:ascii="Calibri" w:hAnsi="Calibri" w:eastAsia="Calibri" w:cs="Calibri" w:asciiTheme="minorAscii" w:hAnsiTheme="minorAscii" w:eastAsiaTheme="minorAscii" w:cstheme="minorAscii"/>
+          <w:sz w:val="28"/>
+          <w:szCs w:val="28"/>
+        </w:rPr>
+        <w:t>Implement order status updates for customers.</w:t>
+      </w:r>
+    </w:p>
+    <w:p>
+      <w:pPr>
+        <w:pStyle w:val="ListParagraph"/>
+        <w:numPr>
+          <w:ilvl w:val="1"/>
+          <w:numId w:val="2"/>
+        </w:numPr>
+        <w:spacing w:before="0" w:beforeAutospacing="off" w:after="0" w:afterAutospacing="off" w:line="360" w:lineRule="auto"/>
+        <w:rPr>
+          <w:rFonts w:ascii="Calibri" w:hAnsi="Calibri" w:eastAsia="Calibri" w:cs="Calibri" w:asciiTheme="minorAscii" w:hAnsiTheme="minorAscii" w:eastAsiaTheme="minorAscii" w:cstheme="minorAscii"/>
+          <w:sz w:val="28"/>
+          <w:szCs w:val="28"/>
+        </w:rPr>
+      </w:pPr>
+      <w:r>
+        <w:rPr>
+          <w:rFonts w:ascii="Calibri" w:hAnsi="Calibri" w:eastAsia="Calibri" w:cs="Calibri" w:asciiTheme="minorAscii" w:hAnsiTheme="minorAscii" w:eastAsiaTheme="minorAscii" w:cstheme="minorAscii"/>
+          <w:sz w:val="28"/>
+          <w:szCs w:val="28"/>
+        </w:rPr>
+        <w:t xml:space="preserve">Coordinate with a delivery service for </w:t>
+      </w:r>
+      <w:r>
+        <w:rPr>
+          <w:rFonts w:ascii="Calibri" w:hAnsi="Calibri" w:eastAsia="Calibri" w:cs="Calibri" w:asciiTheme="minorAscii" w:hAnsiTheme="minorAscii" w:eastAsiaTheme="minorAscii" w:cstheme="minorAscii"/>
+          <w:sz w:val="28"/>
+          <w:szCs w:val="28"/>
+        </w:rPr>
+        <w:t>timely</w:t>
+      </w:r>
+      <w:r>
+        <w:rPr>
+          <w:rFonts w:ascii="Calibri" w:hAnsi="Calibri" w:eastAsia="Calibri" w:cs="Calibri" w:asciiTheme="minorAscii" w:hAnsiTheme="minorAscii" w:eastAsiaTheme="minorAscii" w:cstheme="minorAscii"/>
+          <w:sz w:val="28"/>
+          <w:szCs w:val="28"/>
+        </w:rPr>
+        <w:t xml:space="preserve"> and reliable delivery.</w:t>
       </w:r>
     </w:p>
     <w:p>
       <w:pPr>
         <w:pStyle w:val="Heading3"/>
-        <w:spacing w:line="360" w:lineRule="auto"/>
-        <w:rPr>
-          <w:rFonts w:ascii="Segoe UI" w:hAnsi="Segoe UI" w:eastAsia="Segoe UI" w:cs="Segoe UI"/>
-          <w:b w:val="1"/>
-          <w:bCs w:val="1"/>
-          <w:i w:val="0"/>
-          <w:iCs w:val="0"/>
-          <w:caps w:val="0"/>
-          <w:smallCaps w:val="0"/>
-          <w:noProof w:val="0"/>
-          <w:color w:val="4471C4" w:themeColor="accent1" w:themeTint="FF" w:themeShade="FF"/>
-          <w:sz w:val="32"/>
-          <w:szCs w:val="32"/>
-          <w:lang w:val="en-GB"/>
-        </w:rPr>
-      </w:pPr>
-      <w:r>
-        <w:rPr>
-          <w:rFonts w:ascii="Segoe UI" w:hAnsi="Segoe UI" w:eastAsia="Segoe UI" w:cs="Segoe UI"/>
+        <w:spacing w:before="0" w:beforeAutospacing="off" w:after="0" w:afterAutospacing="off" w:line="360" w:lineRule="auto"/>
+        <w:rPr>
+          <w:rFonts w:ascii="Calibri" w:hAnsi="Calibri" w:eastAsia="Calibri" w:cs="Calibri" w:asciiTheme="minorAscii" w:hAnsiTheme="minorAscii" w:eastAsiaTheme="minorAscii" w:cstheme="minorAscii"/>
           <w:b w:val="1"/>
           <w:bCs w:val="1"/>
           <w:i w:val="0"/>
@@ -1403,15 +2313,14 @@
           <w:smallCaps w:val="0"/>
           <w:noProof w:val="0"/>
           <w:color w:val="4471C4"/>
-          <w:sz w:val="32"/>
-          <w:szCs w:val="32"/>
-          <w:lang w:val="en-GB"/>
-        </w:rPr>
-        <w:t xml:space="preserve">Notification to </w:t>
-      </w:r>
-      <w:r>
-        <w:rPr>
-          <w:rFonts w:ascii="Segoe UI" w:hAnsi="Segoe UI" w:eastAsia="Segoe UI" w:cs="Segoe UI"/>
+          <w:sz w:val="28"/>
+          <w:szCs w:val="28"/>
+          <w:lang w:val="en-GB"/>
+        </w:rPr>
+      </w:pPr>
+      <w:r>
+        <w:rPr>
+          <w:rFonts w:ascii="Calibri" w:hAnsi="Calibri" w:eastAsia="Calibri" w:cs="Calibri" w:asciiTheme="minorAscii" w:hAnsiTheme="minorAscii" w:eastAsiaTheme="minorAscii" w:cstheme="minorAscii"/>
           <w:b w:val="1"/>
           <w:bCs w:val="1"/>
           <w:i w:val="0"/>
@@ -1420,11 +2329,11 @@
           <w:smallCaps w:val="0"/>
           <w:noProof w:val="0"/>
           <w:color w:val="4471C4"/>
-          <w:sz w:val="32"/>
-          <w:szCs w:val="32"/>
-          <w:lang w:val="en-GB"/>
-        </w:rPr>
-        <w:t>Admin:</w:t>
+          <w:sz w:val="28"/>
+          <w:szCs w:val="28"/>
+          <w:lang w:val="en-GB"/>
+        </w:rPr>
+        <w:t>Chef Integration:</w:t>
       </w:r>
     </w:p>
     <w:p>
@@ -1434,7 +2343,7 @@
           <w:ilvl w:val="0"/>
           <w:numId w:val="2"/>
         </w:numPr>
-        <w:spacing w:line="360" w:lineRule="auto"/>
+        <w:spacing w:before="0" w:beforeAutospacing="off" w:after="0" w:afterAutospacing="off" w:line="360" w:lineRule="auto"/>
         <w:rPr>
           <w:rFonts w:ascii="Calibri" w:hAnsi="Calibri" w:eastAsia="Calibri" w:cs="Calibri" w:asciiTheme="minorAscii" w:hAnsiTheme="minorAscii" w:eastAsiaTheme="minorAscii" w:cstheme="minorAscii"/>
           <w:b w:val="0"/>
@@ -1453,8 +2362,8 @@
       <w:r>
         <w:rPr>
           <w:rFonts w:ascii="Calibri" w:hAnsi="Calibri" w:eastAsia="Calibri" w:cs="Calibri" w:asciiTheme="minorAscii" w:hAnsiTheme="minorAscii" w:eastAsiaTheme="minorAscii" w:cstheme="minorAscii"/>
-          <w:b w:val="0"/>
-          <w:bCs w:val="0"/>
+          <w:b w:val="1"/>
+          <w:bCs w:val="1"/>
           <w:i w:val="0"/>
           <w:iCs w:val="0"/>
           <w:caps w:val="0"/>
@@ -1465,7 +2374,90 @@
           <w:szCs w:val="28"/>
           <w:lang w:val="en-GB"/>
         </w:rPr>
-        <w:t>Whenever a customer places an order, an automated notification is sent to the admin.</w:t>
+        <w:t>Chef Dashboard:</w:t>
+      </w:r>
+    </w:p>
+    <w:p>
+      <w:pPr>
+        <w:pStyle w:val="ListParagraph"/>
+        <w:numPr>
+          <w:ilvl w:val="1"/>
+          <w:numId w:val="2"/>
+        </w:numPr>
+        <w:spacing w:before="0" w:beforeAutospacing="off" w:after="0" w:afterAutospacing="off" w:line="360" w:lineRule="auto"/>
+        <w:rPr>
+          <w:rFonts w:ascii="Calibri" w:hAnsi="Calibri" w:eastAsia="Calibri" w:cs="Calibri" w:asciiTheme="minorAscii" w:hAnsiTheme="minorAscii" w:eastAsiaTheme="minorAscii" w:cstheme="minorAscii"/>
+          <w:sz w:val="28"/>
+          <w:szCs w:val="28"/>
+        </w:rPr>
+      </w:pPr>
+      <w:r>
+        <w:rPr>
+          <w:rFonts w:ascii="Calibri" w:hAnsi="Calibri" w:eastAsia="Calibri" w:cs="Calibri" w:asciiTheme="minorAscii" w:hAnsiTheme="minorAscii" w:eastAsiaTheme="minorAscii" w:cstheme="minorAscii"/>
+          <w:sz w:val="28"/>
+          <w:szCs w:val="28"/>
+        </w:rPr>
+        <w:t>Provide chefs with a dashboard for managing assigned orders.</w:t>
+      </w:r>
+    </w:p>
+    <w:p>
+      <w:pPr>
+        <w:pStyle w:val="ListParagraph"/>
+        <w:numPr>
+          <w:ilvl w:val="1"/>
+          <w:numId w:val="2"/>
+        </w:numPr>
+        <w:spacing w:before="0" w:beforeAutospacing="off" w:after="0" w:afterAutospacing="off" w:line="360" w:lineRule="auto"/>
+        <w:rPr>
+          <w:rFonts w:ascii="Calibri" w:hAnsi="Calibri" w:eastAsia="Calibri" w:cs="Calibri" w:asciiTheme="minorAscii" w:hAnsiTheme="minorAscii" w:eastAsiaTheme="minorAscii" w:cstheme="minorAscii"/>
+          <w:sz w:val="28"/>
+          <w:szCs w:val="28"/>
+        </w:rPr>
+      </w:pPr>
+      <w:r>
+        <w:rPr>
+          <w:rFonts w:ascii="Calibri" w:hAnsi="Calibri" w:eastAsia="Calibri" w:cs="Calibri" w:asciiTheme="minorAscii" w:hAnsiTheme="minorAscii" w:eastAsiaTheme="minorAscii" w:cstheme="minorAscii"/>
+          <w:sz w:val="28"/>
+          <w:szCs w:val="28"/>
+        </w:rPr>
+        <w:t>Enable chefs to update the status of meal preparation</w:t>
+      </w:r>
+    </w:p>
+    <w:p>
+      <w:pPr>
+        <w:pStyle w:val="Heading3"/>
+        <w:spacing w:before="0" w:beforeAutospacing="off" w:after="0" w:afterAutospacing="off" w:line="360" w:lineRule="auto"/>
+        <w:rPr>
+          <w:rFonts w:ascii="Calibri" w:hAnsi="Calibri" w:eastAsia="Calibri" w:cs="Calibri" w:asciiTheme="minorAscii" w:hAnsiTheme="minorAscii" w:eastAsiaTheme="minorAscii" w:cstheme="minorAscii"/>
+          <w:b w:val="1"/>
+          <w:bCs w:val="1"/>
+          <w:i w:val="0"/>
+          <w:iCs w:val="0"/>
+          <w:caps w:val="0"/>
+          <w:smallCaps w:val="0"/>
+          <w:noProof w:val="0"/>
+          <w:color w:val="4471C4"/>
+          <w:sz w:val="28"/>
+          <w:szCs w:val="28"/>
+          <w:lang w:val="en-GB"/>
+        </w:rPr>
+      </w:pPr>
+      <w:r>
+        <w:rPr>
+          <w:rFonts w:ascii="Calibri" w:hAnsi="Calibri" w:eastAsia="Calibri" w:cs="Calibri" w:asciiTheme="minorAscii" w:hAnsiTheme="minorAscii" w:eastAsiaTheme="minorAscii" w:cstheme="minorAscii"/>
+          <w:b w:val="1"/>
+          <w:bCs w:val="1"/>
+          <w:i w:val="0"/>
+          <w:iCs w:val="0"/>
+          <w:caps w:val="0"/>
+          <w:smallCaps w:val="0"/>
+          <w:noProof w:val="0"/>
+          <w:color w:val="4471C4"/>
+          <w:sz w:val="28"/>
+          <w:szCs w:val="28"/>
+          <w:lang w:val="en-GB"/>
+        </w:rPr>
+        <w:t>Meal Preparation and Delivery:</w:t>
       </w:r>
     </w:p>
     <w:p>
@@ -1506,44 +2498,7 @@
           <w:szCs w:val="28"/>
           <w:lang w:val="en-GB"/>
         </w:rPr>
-        <w:t>The notification includes details of the customer, their order, and delivery preferences.</w:t>
-      </w:r>
-    </w:p>
-    <w:p>
-      <w:pPr>
-        <w:pStyle w:val="Normal"/>
-        <w:spacing w:line="360" w:lineRule="auto"/>
-        <w:jc w:val="left"/>
-        <w:rPr>
-          <w:rFonts w:ascii="Calibri" w:hAnsi="Calibri" w:eastAsia="Calibri" w:cs="Calibri" w:asciiTheme="minorAscii" w:hAnsiTheme="minorAscii" w:eastAsiaTheme="minorAscii" w:cstheme="minorAscii"/>
-          <w:b w:val="0"/>
-          <w:bCs w:val="0"/>
-          <w:i w:val="0"/>
-          <w:iCs w:val="0"/>
-          <w:sz w:val="32"/>
-          <w:szCs w:val="32"/>
-          <w:u w:val="none"/>
-        </w:rPr>
-      </w:pPr>
-      <w:r>
-        <w:rPr>
-          <w:b w:val="1"/>
-          <w:bCs w:val="1"/>
-          <w:color w:val="4471C4"/>
-          <w:sz w:val="32"/>
-          <w:szCs w:val="32"/>
-        </w:rPr>
-        <w:t xml:space="preserve">Order </w:t>
-      </w:r>
-      <w:r>
-        <w:rPr>
-          <w:b w:val="1"/>
-          <w:bCs w:val="1"/>
-          <w:color w:val="4471C4"/>
-          <w:sz w:val="32"/>
-          <w:szCs w:val="32"/>
-        </w:rPr>
-        <w:t>Confirmation:</w:t>
+        <w:t>Once the order is confirmed, the admin assigns it to the chef for meal preparation.</w:t>
       </w:r>
     </w:p>
     <w:p>
@@ -1551,54 +2506,24 @@
         <w:pStyle w:val="ListParagraph"/>
         <w:numPr>
           <w:ilvl w:val="0"/>
-          <w:numId w:val="3"/>
-        </w:numPr>
-        <w:spacing w:line="360" w:lineRule="auto"/>
-        <w:rPr>
-          <w:sz w:val="28"/>
-          <w:szCs w:val="28"/>
-        </w:rPr>
-      </w:pPr>
-      <w:r>
-        <w:rPr>
-          <w:sz w:val="28"/>
-          <w:szCs w:val="28"/>
-        </w:rPr>
-        <w:t>The admin reviews and confirms each customer's order.</w:t>
-      </w:r>
-    </w:p>
-    <w:p>
-      <w:pPr>
-        <w:pStyle w:val="ListParagraph"/>
-        <w:numPr>
-          <w:ilvl w:val="0"/>
-          <w:numId w:val="3"/>
-        </w:numPr>
-        <w:rPr>
-          <w:sz w:val="28"/>
-          <w:szCs w:val="28"/>
-        </w:rPr>
-      </w:pPr>
-      <w:r>
-        <w:rPr>
-          <w:sz w:val="28"/>
-          <w:szCs w:val="28"/>
-        </w:rPr>
-        <w:t xml:space="preserve">They can </w:t>
-      </w:r>
-      <w:r>
-        <w:rPr>
-          <w:sz w:val="28"/>
-          <w:szCs w:val="28"/>
-        </w:rPr>
-        <w:t>make adjustments</w:t>
-      </w:r>
-      <w:r>
-        <w:rPr>
-          <w:sz w:val="28"/>
-          <w:szCs w:val="28"/>
-        </w:rPr>
-        <w:t xml:space="preserve"> or confirm it as is, ensuring the order aligns with customer preferences and availability of ingredients.</w:t>
+          <w:numId w:val="2"/>
+        </w:numPr>
+        <w:spacing w:before="0" w:beforeAutospacing="off" w:after="0" w:afterAutospacing="off" w:line="360" w:lineRule="auto"/>
+        <w:rPr>
+          <w:rFonts w:ascii="Calibri" w:hAnsi="Calibri" w:eastAsia="Calibri" w:cs="Calibri" w:asciiTheme="minorAscii" w:hAnsiTheme="minorAscii" w:eastAsiaTheme="minorAscii" w:cstheme="minorAscii"/>
+          <w:noProof w:val="0"/>
+          <w:sz w:val="28"/>
+          <w:szCs w:val="28"/>
+          <w:lang w:val="en-GB"/>
+        </w:rPr>
+      </w:pPr>
+      <w:r>
+        <w:rPr>
+          <w:rFonts w:ascii="Calibri" w:hAnsi="Calibri" w:eastAsia="Calibri" w:cs="Calibri" w:asciiTheme="minorAscii" w:hAnsiTheme="minorAscii" w:eastAsiaTheme="minorAscii" w:cstheme="minorAscii"/>
+          <w:sz w:val="28"/>
+          <w:szCs w:val="28"/>
+        </w:rPr>
+        <w:t>The chef prepares the dish according to the order details.</w:t>
       </w:r>
     </w:p>
     <w:p>
@@ -1606,7 +2531,7 @@
         <w:pStyle w:val="Heading3"/>
         <w:spacing w:before="0" w:beforeAutospacing="off" w:after="0" w:afterAutospacing="off" w:line="360" w:lineRule="auto"/>
         <w:rPr>
-          <w:rFonts w:ascii="Segoe UI" w:hAnsi="Segoe UI" w:eastAsia="Segoe UI" w:cs="Segoe UI"/>
+          <w:rFonts w:ascii="Calibri" w:hAnsi="Calibri" w:eastAsia="Calibri" w:cs="Calibri" w:asciiTheme="minorAscii" w:hAnsiTheme="minorAscii" w:eastAsiaTheme="minorAscii" w:cstheme="minorAscii"/>
           <w:b w:val="1"/>
           <w:bCs w:val="1"/>
           <w:i w:val="0"/>
@@ -1615,14 +2540,14 @@
           <w:smallCaps w:val="0"/>
           <w:noProof w:val="0"/>
           <w:color w:val="4471C4"/>
-          <w:sz w:val="32"/>
-          <w:szCs w:val="32"/>
-          <w:lang w:val="en-GB"/>
-        </w:rPr>
-      </w:pPr>
-      <w:r>
-        <w:rPr>
-          <w:rFonts w:ascii="Segoe UI" w:hAnsi="Segoe UI" w:eastAsia="Segoe UI" w:cs="Segoe UI"/>
+          <w:sz w:val="28"/>
+          <w:szCs w:val="28"/>
+          <w:lang w:val="en-GB"/>
+        </w:rPr>
+      </w:pPr>
+      <w:r>
+        <w:rPr>
+          <w:rFonts w:ascii="Calibri" w:hAnsi="Calibri" w:eastAsia="Calibri" w:cs="Calibri" w:asciiTheme="minorAscii" w:hAnsiTheme="minorAscii" w:eastAsiaTheme="minorAscii" w:cstheme="minorAscii"/>
           <w:b w:val="1"/>
           <w:bCs w:val="1"/>
           <w:i w:val="0"/>
@@ -1631,146 +2556,8 @@
           <w:smallCaps w:val="0"/>
           <w:noProof w:val="0"/>
           <w:color w:val="4471C4"/>
-          <w:sz w:val="32"/>
-          <w:szCs w:val="32"/>
-          <w:lang w:val="en-GB"/>
-        </w:rPr>
-        <w:t xml:space="preserve">Meal Preparation and </w:t>
-      </w:r>
-      <w:r>
-        <w:rPr>
-          <w:rFonts w:ascii="Segoe UI" w:hAnsi="Segoe UI" w:eastAsia="Segoe UI" w:cs="Segoe UI"/>
-          <w:b w:val="1"/>
-          <w:bCs w:val="1"/>
-          <w:i w:val="0"/>
-          <w:iCs w:val="0"/>
-          <w:caps w:val="0"/>
-          <w:smallCaps w:val="0"/>
-          <w:noProof w:val="0"/>
-          <w:color w:val="4471C4"/>
-          <w:sz w:val="32"/>
-          <w:szCs w:val="32"/>
-          <w:lang w:val="en-GB"/>
-        </w:rPr>
-        <w:t>Delivery:</w:t>
-      </w:r>
-    </w:p>
-    <w:p>
-      <w:pPr>
-        <w:pStyle w:val="ListParagraph"/>
-        <w:numPr>
-          <w:ilvl w:val="0"/>
-          <w:numId w:val="2"/>
-        </w:numPr>
-        <w:spacing w:before="0" w:beforeAutospacing="off" w:after="0" w:afterAutospacing="off" w:line="360" w:lineRule="auto"/>
-        <w:rPr>
-          <w:rFonts w:ascii="Calibri" w:hAnsi="Calibri" w:eastAsia="Calibri" w:cs="Calibri" w:asciiTheme="minorAscii" w:hAnsiTheme="minorAscii" w:eastAsiaTheme="minorAscii" w:cstheme="minorAscii"/>
-          <w:b w:val="0"/>
-          <w:bCs w:val="0"/>
-          <w:i w:val="0"/>
-          <w:iCs w:val="0"/>
-          <w:caps w:val="0"/>
-          <w:smallCaps w:val="0"/>
-          <w:noProof w:val="0"/>
-          <w:color w:val="000000" w:themeColor="text1" w:themeTint="FF" w:themeShade="FF"/>
-          <w:sz w:val="28"/>
-          <w:szCs w:val="28"/>
-          <w:lang w:val="en-GB"/>
-        </w:rPr>
-      </w:pPr>
-      <w:r>
-        <w:rPr>
-          <w:rFonts w:ascii="Calibri" w:hAnsi="Calibri" w:eastAsia="Calibri" w:cs="Calibri" w:asciiTheme="minorAscii" w:hAnsiTheme="minorAscii" w:eastAsiaTheme="minorAscii" w:cstheme="minorAscii"/>
-          <w:b w:val="0"/>
-          <w:bCs w:val="0"/>
-          <w:i w:val="0"/>
-          <w:iCs w:val="0"/>
-          <w:caps w:val="0"/>
-          <w:smallCaps w:val="0"/>
-          <w:noProof w:val="0"/>
-          <w:color w:val="000000" w:themeColor="text1" w:themeTint="FF" w:themeShade="FF"/>
-          <w:sz w:val="28"/>
-          <w:szCs w:val="28"/>
-          <w:lang w:val="en-GB"/>
-        </w:rPr>
-        <w:t>Once the order is confirmed, the admin assigns it to the chef for meal preparation.</w:t>
-      </w:r>
-    </w:p>
-    <w:p>
-      <w:pPr>
-        <w:pStyle w:val="ListParagraph"/>
-        <w:numPr>
-          <w:ilvl w:val="0"/>
-          <w:numId w:val="2"/>
-        </w:numPr>
-        <w:spacing w:before="0" w:beforeAutospacing="off" w:after="0" w:afterAutospacing="off"/>
-        <w:rPr>
-          <w:noProof w:val="0"/>
-          <w:sz w:val="28"/>
-          <w:szCs w:val="28"/>
-          <w:lang w:val="en-GB"/>
-        </w:rPr>
-      </w:pPr>
-      <w:r>
-        <w:rPr>
-          <w:sz w:val="28"/>
-          <w:szCs w:val="28"/>
-        </w:rPr>
-        <w:t>The chef prepares the dish according to the order details.</w:t>
-      </w:r>
-    </w:p>
-    <w:p>
-      <w:pPr>
-        <w:pStyle w:val="Heading3"/>
-        <w:spacing w:before="0" w:beforeAutospacing="off" w:after="0" w:afterAutospacing="off" w:line="360" w:lineRule="auto"/>
-        <w:rPr>
-          <w:rFonts w:ascii="Segoe UI" w:hAnsi="Segoe UI" w:eastAsia="Segoe UI" w:cs="Segoe UI"/>
-          <w:b w:val="1"/>
-          <w:bCs w:val="1"/>
-          <w:i w:val="0"/>
-          <w:iCs w:val="0"/>
-          <w:caps w:val="0"/>
-          <w:smallCaps w:val="0"/>
-          <w:noProof w:val="0"/>
-          <w:color w:val="4471C4"/>
-          <w:sz w:val="32"/>
-          <w:szCs w:val="32"/>
-          <w:lang w:val="en-GB"/>
-        </w:rPr>
-      </w:pPr>
-    </w:p>
-    <w:p>
-      <w:pPr>
-        <w:pStyle w:val="Heading3"/>
-        <w:spacing w:before="0" w:beforeAutospacing="off" w:after="0" w:afterAutospacing="off" w:line="360" w:lineRule="auto"/>
-        <w:rPr>
-          <w:rFonts w:ascii="Segoe UI" w:hAnsi="Segoe UI" w:eastAsia="Segoe UI" w:cs="Segoe UI"/>
-          <w:b w:val="1"/>
-          <w:bCs w:val="1"/>
-          <w:i w:val="0"/>
-          <w:iCs w:val="0"/>
-          <w:caps w:val="0"/>
-          <w:smallCaps w:val="0"/>
-          <w:noProof w:val="0"/>
-          <w:color w:val="4471C4"/>
-          <w:sz w:val="32"/>
-          <w:szCs w:val="32"/>
-          <w:lang w:val="en-GB"/>
-        </w:rPr>
-      </w:pPr>
-      <w:r>
-        <w:rPr>
-          <w:rFonts w:ascii="Segoe UI" w:hAnsi="Segoe UI" w:eastAsia="Segoe UI" w:cs="Segoe UI"/>
-          <w:b w:val="1"/>
-          <w:bCs w:val="1"/>
-          <w:i w:val="0"/>
-          <w:iCs w:val="0"/>
-          <w:caps w:val="0"/>
-          <w:smallCaps w:val="0"/>
-          <w:noProof w:val="0"/>
-          <w:color w:val="4471C4"/>
-          <w:sz w:val="32"/>
-          <w:szCs w:val="32"/>
+          <w:sz w:val="28"/>
+          <w:szCs w:val="28"/>
           <w:lang w:val="en-GB"/>
         </w:rPr>
         <w:t>Payment Processing:</w:t>
@@ -1857,15 +2644,6 @@
     </w:p>
     <w:p>
       <w:pPr>
-        <w:pStyle w:val="Normal"/>
-        <w:rPr>
-          <w:noProof w:val="0"/>
-          <w:lang w:val="en-GB"/>
-        </w:rPr>
-      </w:pPr>
-    </w:p>
-    <w:p>
-      <w:pPr>
         <w:pStyle w:val="ListParagraph"/>
         <w:numPr>
           <w:ilvl w:val="0"/>
@@ -1904,40 +2682,6 @@
         </w:rPr>
         <w:t>Ensure compliance with local, national, and international laws and regulations related to food delivery, privacy, and e-commerce.</w:t>
       </w:r>
-    </w:p>
-    <w:p>
-      <w:pPr>
-        <w:pStyle w:val="Normal"/>
-        <w:spacing w:line="360" w:lineRule="auto"/>
-        <w:jc w:val="left"/>
-        <w:rPr>
-          <w:rFonts w:ascii="Calibri" w:hAnsi="Calibri" w:eastAsia="Calibri" w:cs="Calibri" w:asciiTheme="minorAscii" w:hAnsiTheme="minorAscii" w:eastAsiaTheme="minorAscii" w:cstheme="minorAscii"/>
-          <w:b w:val="0"/>
-          <w:bCs w:val="0"/>
-          <w:i w:val="0"/>
-          <w:iCs w:val="0"/>
-          <w:sz w:val="28"/>
-          <w:szCs w:val="28"/>
-          <w:u w:val="none"/>
-        </w:rPr>
-      </w:pPr>
-    </w:p>
-    <w:p>
-      <w:pPr>
-        <w:pStyle w:val="Normal"/>
-        <w:spacing w:line="360" w:lineRule="auto"/>
-        <w:jc w:val="left"/>
-        <w:rPr>
-          <w:rFonts w:ascii="Calibri Light" w:hAnsi="Calibri Light" w:eastAsia="Calibri Light" w:cs="Calibri Light" w:asciiTheme="majorAscii" w:hAnsiTheme="majorAscii" w:eastAsiaTheme="majorAscii" w:cstheme="majorAscii"/>
-          <w:b w:val="1"/>
-          <w:bCs w:val="1"/>
-          <w:i w:val="0"/>
-          <w:iCs w:val="0"/>
-          <w:sz w:val="24"/>
-          <w:szCs w:val="24"/>
-          <w:u w:val="none"/>
-        </w:rPr>
-      </w:pPr>
     </w:p>
     <w:sectPr>
       <w:pgSz w:w="11906" w:h="16838" w:orient="portrait"/>

</xml_diff>